<commit_message>
Written more of report
</commit_message>
<xml_diff>
--- a/CW1/FW17231 Report.docx
+++ b/CW1/FW17231 Report.docx
@@ -4,91 +4,1890 @@
   <w:body>
     <w:p>
       <w:pPr>
-        <w:pStyle w:val="ListParagraph"/>
-        <w:numPr>
-          <w:ilvl w:val="0"/>
-          <w:numId w:val="1"/>
-        </w:numPr>
-        <w:rPr>
-          <w:rFonts w:ascii="Arial" w:hAnsi="Arial" w:cs="Arial"/>
-          <w:sz w:val="24"/>
-          <w:szCs w:val="24"/>
+        <w:ind w:left="360"/>
+        <w:rPr>
+          <w:rFonts w:ascii="Arial" w:hAnsi="Arial" w:cs="Arial"/>
+          <w:b/>
+          <w:bCs/>
+          <w:u w:val="single"/>
+        </w:rPr>
+      </w:pPr>
+      <w:r>
+        <w:rPr>
+          <w:rFonts w:ascii="Arial" w:hAnsi="Arial" w:cs="Arial"/>
+          <w:b/>
+          <w:bCs/>
+          <w:u w:val="single"/>
+        </w:rPr>
+        <w:t xml:space="preserve">Compiler </w:t>
+      </w:r>
+      <w:r>
+        <w:rPr>
+          <w:rFonts w:ascii="Arial" w:hAnsi="Arial" w:cs="Arial"/>
+          <w:b/>
+          <w:bCs/>
+          <w:u w:val="single"/>
+        </w:rPr>
+        <w:t>T</w:t>
+      </w:r>
+      <w:r>
+        <w:rPr>
+          <w:rFonts w:ascii="Arial" w:hAnsi="Arial" w:cs="Arial"/>
+          <w:b/>
+          <w:bCs/>
+          <w:u w:val="single"/>
+        </w:rPr>
+        <w:t xml:space="preserve">ype and </w:t>
+      </w:r>
+      <w:r>
+        <w:rPr>
+          <w:rFonts w:ascii="Arial" w:hAnsi="Arial" w:cs="Arial"/>
+          <w:b/>
+          <w:bCs/>
+          <w:u w:val="single"/>
+        </w:rPr>
+        <w:t>V</w:t>
+      </w:r>
+      <w:r>
+        <w:rPr>
+          <w:rFonts w:ascii="Arial" w:hAnsi="Arial" w:cs="Arial"/>
+          <w:b/>
+          <w:bCs/>
+          <w:u w:val="single"/>
+        </w:rPr>
+        <w:t>ersion</w:t>
+      </w:r>
+    </w:p>
+    <w:p>
+      <w:pPr>
+        <w:ind w:left="360"/>
+        <w:rPr>
+          <w:rFonts w:ascii="Arial" w:hAnsi="Arial" w:cs="Arial"/>
+          <w:sz w:val="20"/>
+          <w:szCs w:val="20"/>
+        </w:rPr>
+      </w:pPr>
+      <w:r>
+        <w:rPr>
+          <w:rFonts w:ascii="Arial" w:hAnsi="Arial" w:cs="Arial"/>
+          <w:sz w:val="20"/>
+          <w:szCs w:val="20"/>
+        </w:rPr>
+        <w:t xml:space="preserve">Initially I stared to improve the speed of </w:t>
+      </w:r>
+      <w:r>
+        <w:rPr>
+          <w:rFonts w:ascii="Arial" w:hAnsi="Arial" w:cs="Arial"/>
+          <w:i/>
+          <w:iCs/>
+          <w:sz w:val="20"/>
+          <w:szCs w:val="20"/>
+        </w:rPr>
+        <w:t>stencil.c</w:t>
+      </w:r>
+      <w:r>
+        <w:rPr>
+          <w:rFonts w:ascii="Arial" w:hAnsi="Arial" w:cs="Arial"/>
+          <w:sz w:val="20"/>
+          <w:szCs w:val="20"/>
+        </w:rPr>
+        <w:t xml:space="preserve"> by changing which compiler I was using, and the compiler versions. </w:t>
+      </w:r>
+      <w:r>
+        <w:rPr>
+          <w:rFonts w:ascii="Arial" w:hAnsi="Arial" w:cs="Arial"/>
+          <w:sz w:val="20"/>
+          <w:szCs w:val="20"/>
+        </w:rPr>
+        <w:t xml:space="preserve">As seen from Table1, there was a marginal increase from the default Blue Crystal compiler (GCC 4.8.5) to 9.1.0, which is due to the latter being a more recent compiler, hence having more efficient optimisations. </w:t>
+      </w:r>
+    </w:p>
+    <w:p>
+      <w:pPr>
+        <w:ind w:left="360"/>
+        <w:rPr>
+          <w:rFonts w:ascii="Arial" w:hAnsi="Arial" w:cs="Arial"/>
+          <w:i/>
+          <w:iCs/>
+          <w:sz w:val="20"/>
+          <w:szCs w:val="20"/>
+        </w:rPr>
+      </w:pPr>
+      <w:r>
+        <w:rPr>
+          <w:rFonts w:ascii="Arial" w:hAnsi="Arial" w:cs="Arial"/>
+          <w:sz w:val="20"/>
+          <w:szCs w:val="20"/>
+        </w:rPr>
+        <w:t xml:space="preserve">Comparing the GCC compilers with the intel ICC compilers shows a 3.35X improvement on run time. From the compiler reports of both GCC and ICC it was shown that the Intel compiler was able to vectorise the loops inside </w:t>
+      </w:r>
+      <w:r>
+        <w:rPr>
+          <w:rFonts w:ascii="Arial" w:hAnsi="Arial" w:cs="Arial"/>
+          <w:i/>
+          <w:iCs/>
+          <w:sz w:val="20"/>
+          <w:szCs w:val="20"/>
+        </w:rPr>
+        <w:t>stencil.c.</w:t>
+      </w:r>
+    </w:p>
+    <w:p>
+      <w:pPr>
+        <w:ind w:left="360"/>
+        <w:rPr>
+          <w:rFonts w:ascii="Arial" w:hAnsi="Arial" w:cs="Arial"/>
+          <w:sz w:val="20"/>
+          <w:szCs w:val="20"/>
+        </w:rPr>
+      </w:pPr>
+      <w:r>
+        <w:rPr>
+          <w:rFonts w:ascii="Arial" w:hAnsi="Arial" w:cs="Arial"/>
+          <w:noProof/>
+          <w:sz w:val="20"/>
+          <w:szCs w:val="20"/>
+        </w:rPr>
+        <mc:AlternateContent>
+          <mc:Choice Requires="wps">
+            <w:drawing>
+              <wp:anchor distT="0" distB="0" distL="114300" distR="114300" simplePos="0" relativeHeight="251658240" behindDoc="0" locked="0" layoutInCell="1" allowOverlap="1" wp14:anchorId="0E02A26C" wp14:editId="797C1B0F">
+                <wp:simplePos x="0" y="0"/>
+                <wp:positionH relativeFrom="column">
+                  <wp:posOffset>-83820</wp:posOffset>
+                </wp:positionH>
+                <wp:positionV relativeFrom="paragraph">
+                  <wp:posOffset>1173480</wp:posOffset>
+                </wp:positionV>
+                <wp:extent cx="2560320" cy="373380"/>
+                <wp:effectExtent l="0" t="0" r="0" b="7620"/>
+                <wp:wrapNone/>
+                <wp:docPr id="1" name="Text Box 1"/>
+                <wp:cNvGraphicFramePr/>
+                <a:graphic xmlns:a="http://schemas.openxmlformats.org/drawingml/2006/main">
+                  <a:graphicData uri="http://schemas.microsoft.com/office/word/2010/wordprocessingShape">
+                    <wps:wsp>
+                      <wps:cNvSpPr txBox="1"/>
+                      <wps:spPr>
+                        <a:xfrm>
+                          <a:off x="0" y="0"/>
+                          <a:ext cx="2560320" cy="373380"/>
+                        </a:xfrm>
+                        <a:prstGeom prst="rect">
+                          <a:avLst/>
+                        </a:prstGeom>
+                        <a:noFill/>
+                        <a:ln w="6350">
+                          <a:noFill/>
+                        </a:ln>
+                      </wps:spPr>
+                      <wps:txbx>
+                        <w:txbxContent>
+                          <w:p>
+                            <w:pPr>
+                              <w:spacing w:after="240"/>
+                              <w:ind w:left="360"/>
+                              <w:rPr>
+                                <w:rFonts w:ascii="Arial" w:hAnsi="Arial" w:cs="Arial"/>
+                                <w:sz w:val="14"/>
+                                <w:szCs w:val="14"/>
+                              </w:rPr>
+                            </w:pPr>
+                            <w:r>
+                              <w:rPr>
+                                <w:rFonts w:ascii="Arial" w:hAnsi="Arial" w:cs="Arial"/>
+                                <w:sz w:val="14"/>
+                                <w:szCs w:val="14"/>
+                              </w:rPr>
+                              <w:t>Table1 – showing the taken times for each compiler</w:t>
+                            </w:r>
+                            <w:r>
+                              <w:rPr>
+                                <w:rFonts w:ascii="Arial" w:hAnsi="Arial" w:cs="Arial"/>
+                                <w:sz w:val="14"/>
+                                <w:szCs w:val="14"/>
+                              </w:rPr>
+                              <w:br/>
+                              <w:t>version used.</w:t>
+                            </w:r>
+                          </w:p>
+                          <w:p>
+                            <w:pPr>
+                              <w:rPr>
+                                <w:sz w:val="20"/>
+                                <w:szCs w:val="20"/>
+                              </w:rPr>
+                            </w:pPr>
+                          </w:p>
+                        </w:txbxContent>
+                      </wps:txbx>
+                      <wps:bodyPr rot="0" spcFirstLastPara="0" vertOverflow="overflow" horzOverflow="overflow" vert="horz" wrap="square" lIns="91440" tIns="45720" rIns="91440" bIns="45720" numCol="1" spcCol="0" rtlCol="0" fromWordArt="0" anchor="t" anchorCtr="0" forceAA="0" compatLnSpc="1">
+                        <a:prstTxWarp prst="textNoShape">
+                          <a:avLst/>
+                        </a:prstTxWarp>
+                        <a:noAutofit/>
+                      </wps:bodyPr>
+                    </wps:wsp>
+                  </a:graphicData>
+                </a:graphic>
+              </wp:anchor>
+            </w:drawing>
+          </mc:Choice>
+          <mc:Fallback>
+            <w:pict>
+              <v:shapetype w14:anchorId="0E02A26C" id="_x0000_t202" coordsize="21600,21600" o:spt="202" path="m,l,21600r21600,l21600,xe">
+                <v:stroke joinstyle="miter"/>
+                <v:path gradientshapeok="t" o:connecttype="rect"/>
+              </v:shapetype>
+              <v:shape id="Text Box 1" o:spid="_x0000_s1026" type="#_x0000_t202" style="position:absolute;left:0;text-align:left;margin-left:-6.6pt;margin-top:92.4pt;width:201.6pt;height:29.4pt;z-index:251658240;visibility:visible;mso-wrap-style:square;mso-wrap-distance-left:9pt;mso-wrap-distance-top:0;mso-wrap-distance-right:9pt;mso-wrap-distance-bottom:0;mso-position-horizontal:absolute;mso-position-horizontal-relative:text;mso-position-vertical:absolute;mso-position-vertical-relative:text;v-text-anchor:top" o:gfxdata="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" filled="f" stroked="f" strokeweight=".5pt">
+                <v:textbox>
+                  <w:txbxContent>
+                    <w:p>
+                      <w:pPr>
+                        <w:spacing w:after="240"/>
+                        <w:ind w:left="360"/>
+                        <w:rPr>
+                          <w:rFonts w:ascii="Arial" w:hAnsi="Arial" w:cs="Arial"/>
+                          <w:sz w:val="14"/>
+                          <w:szCs w:val="14"/>
+                        </w:rPr>
+                      </w:pPr>
+                      <w:r>
+                        <w:rPr>
+                          <w:rFonts w:ascii="Arial" w:hAnsi="Arial" w:cs="Arial"/>
+                          <w:sz w:val="14"/>
+                          <w:szCs w:val="14"/>
+                        </w:rPr>
+                        <w:t>Table1 – showing the taken times for each compiler</w:t>
+                      </w:r>
+                      <w:r>
+                        <w:rPr>
+                          <w:rFonts w:ascii="Arial" w:hAnsi="Arial" w:cs="Arial"/>
+                          <w:sz w:val="14"/>
+                          <w:szCs w:val="14"/>
+                        </w:rPr>
+                        <w:br/>
+                        <w:t>version used.</w:t>
+                      </w:r>
+                    </w:p>
+                    <w:p>
+                      <w:pPr>
+                        <w:rPr>
+                          <w:sz w:val="20"/>
+                          <w:szCs w:val="20"/>
+                        </w:rPr>
+                      </w:pPr>
+                    </w:p>
+                  </w:txbxContent>
+                </v:textbox>
+              </v:shape>
+            </w:pict>
+          </mc:Fallback>
+        </mc:AlternateContent>
+      </w:r>
+      <w:r>
+        <w:rPr>
+          <w:rFonts w:ascii="Arial" w:hAnsi="Arial" w:cs="Arial"/>
+          <w:sz w:val="20"/>
+          <w:szCs w:val="20"/>
+        </w:rPr>
+        <w:t xml:space="preserve">Vectorisation </w:t>
+      </w:r>
+      <w:proofErr w:type="gramStart"/>
+      <w:r>
+        <w:rPr>
+          <w:rFonts w:ascii="Arial" w:hAnsi="Arial" w:cs="Arial"/>
+          <w:sz w:val="20"/>
+          <w:szCs w:val="20"/>
+        </w:rPr>
+        <w:t>is able to</w:t>
+      </w:r>
+      <w:proofErr w:type="gramEnd"/>
+      <w:r>
+        <w:rPr>
+          <w:rFonts w:ascii="Arial" w:hAnsi="Arial" w:cs="Arial"/>
+          <w:sz w:val="20"/>
+          <w:szCs w:val="20"/>
+        </w:rPr>
+        <w:t xml:space="preserve"> provide such a drastic decrease in run time as </w:t>
+      </w:r>
+      <w:r>
+        <w:rPr>
+          <w:rFonts w:ascii="Arial" w:hAnsi="Arial" w:cs="Arial"/>
+          <w:sz w:val="20"/>
+          <w:szCs w:val="20"/>
+        </w:rPr>
+        <w:t>it utilises vector operations</w:t>
+      </w:r>
+      <w:r>
+        <w:rPr>
+          <w:rFonts w:ascii="Arial" w:hAnsi="Arial" w:cs="Arial"/>
+          <w:sz w:val="20"/>
+          <w:szCs w:val="20"/>
+        </w:rPr>
+        <w:t>. This is enabled</w:t>
+      </w:r>
+      <w:r>
+        <w:rPr>
+          <w:rFonts w:ascii="Arial" w:hAnsi="Arial" w:cs="Arial"/>
+          <w:sz w:val="20"/>
+          <w:szCs w:val="20"/>
+        </w:rPr>
+        <w:t xml:space="preserve"> via </w:t>
+      </w:r>
+      <w:r>
+        <w:rPr>
+          <w:rFonts w:ascii="Arial" w:hAnsi="Arial" w:cs="Arial"/>
+          <w:sz w:val="20"/>
+          <w:szCs w:val="20"/>
+        </w:rPr>
+        <w:t xml:space="preserve">Single </w:t>
+      </w:r>
+      <w:r>
+        <w:rPr>
+          <w:rFonts w:ascii="Arial" w:hAnsi="Arial" w:cs="Arial"/>
+          <w:sz w:val="20"/>
+          <w:szCs w:val="20"/>
+        </w:rPr>
+        <w:t>I</w:t>
+      </w:r>
+      <w:r>
+        <w:rPr>
+          <w:rFonts w:ascii="Arial" w:hAnsi="Arial" w:cs="Arial"/>
+          <w:sz w:val="20"/>
+          <w:szCs w:val="20"/>
+        </w:rPr>
+        <w:t xml:space="preserve">nstruction, </w:t>
+      </w:r>
+      <w:r>
+        <w:rPr>
+          <w:rFonts w:ascii="Arial" w:hAnsi="Arial" w:cs="Arial"/>
+          <w:sz w:val="20"/>
+          <w:szCs w:val="20"/>
+        </w:rPr>
+        <w:t>M</w:t>
+      </w:r>
+      <w:r>
+        <w:rPr>
+          <w:rFonts w:ascii="Arial" w:hAnsi="Arial" w:cs="Arial"/>
+          <w:sz w:val="20"/>
+          <w:szCs w:val="20"/>
+        </w:rPr>
+        <w:t xml:space="preserve">ultiple </w:t>
+      </w:r>
+      <w:r>
+        <w:rPr>
+          <w:rFonts w:ascii="Arial" w:hAnsi="Arial" w:cs="Arial"/>
+          <w:sz w:val="20"/>
+          <w:szCs w:val="20"/>
+        </w:rPr>
+        <w:t>D</w:t>
+      </w:r>
+      <w:r>
+        <w:rPr>
+          <w:rFonts w:ascii="Arial" w:hAnsi="Arial" w:cs="Arial"/>
+          <w:sz w:val="20"/>
+          <w:szCs w:val="20"/>
+        </w:rPr>
+        <w:t>ata</w:t>
+      </w:r>
+      <w:r>
+        <w:rPr>
+          <w:rFonts w:ascii="Arial" w:hAnsi="Arial" w:cs="Arial"/>
+          <w:sz w:val="20"/>
+          <w:szCs w:val="20"/>
+        </w:rPr>
+        <w:t xml:space="preserve"> (SIMD)</w:t>
+      </w:r>
+      <w:r>
+        <w:rPr>
+          <w:rFonts w:ascii="Arial" w:hAnsi="Arial" w:cs="Arial"/>
+          <w:sz w:val="20"/>
+          <w:szCs w:val="20"/>
+        </w:rPr>
+        <w:t xml:space="preserve"> hardware in order</w:t>
+      </w:r>
+      <w:r>
+        <w:rPr>
+          <w:rFonts w:ascii="Arial" w:hAnsi="Arial" w:cs="Arial"/>
+          <w:sz w:val="20"/>
+          <w:szCs w:val="20"/>
+        </w:rPr>
+        <w:t xml:space="preserve"> to </w:t>
+      </w:r>
+      <w:r>
+        <w:rPr>
+          <w:rFonts w:ascii="Arial" w:hAnsi="Arial" w:cs="Arial"/>
+          <w:sz w:val="20"/>
+          <w:szCs w:val="20"/>
+        </w:rPr>
+        <w:t>replace</w:t>
+      </w:r>
+      <w:r>
+        <w:rPr>
+          <w:rFonts w:ascii="Arial" w:hAnsi="Arial" w:cs="Arial"/>
+          <w:sz w:val="20"/>
+          <w:szCs w:val="20"/>
+        </w:rPr>
+        <w:t xml:space="preserve"> </w:t>
+      </w:r>
+      <w:r>
+        <w:rPr>
+          <w:rFonts w:ascii="Arial" w:hAnsi="Arial" w:cs="Arial"/>
+          <w:sz w:val="20"/>
+          <w:szCs w:val="20"/>
+        </w:rPr>
+        <w:t>multiple</w:t>
+      </w:r>
+      <w:r>
+        <w:rPr>
+          <w:rFonts w:ascii="Arial" w:hAnsi="Arial" w:cs="Arial"/>
+          <w:sz w:val="20"/>
+          <w:szCs w:val="20"/>
+        </w:rPr>
+        <w:t xml:space="preserve"> operation</w:t>
+      </w:r>
+      <w:r>
+        <w:rPr>
+          <w:rFonts w:ascii="Arial" w:hAnsi="Arial" w:cs="Arial"/>
+          <w:sz w:val="20"/>
+          <w:szCs w:val="20"/>
+        </w:rPr>
+        <w:t>s</w:t>
+      </w:r>
+      <w:r>
+        <w:rPr>
+          <w:rFonts w:ascii="Arial" w:hAnsi="Arial" w:cs="Arial"/>
+          <w:sz w:val="20"/>
+          <w:szCs w:val="20"/>
+        </w:rPr>
+        <w:t xml:space="preserve"> </w:t>
+      </w:r>
+      <w:r>
+        <w:rPr>
+          <w:rFonts w:ascii="Arial" w:hAnsi="Arial" w:cs="Arial"/>
+          <w:sz w:val="20"/>
+          <w:szCs w:val="20"/>
+        </w:rPr>
+        <w:t>with a single operation, which is applied to multiple data items at once.</w:t>
+      </w:r>
+    </w:p>
+    <w:p>
+      <w:pPr>
+        <w:ind w:left="360"/>
+        <w:rPr>
+          <w:rFonts w:ascii="Arial" w:hAnsi="Arial" w:cs="Arial"/>
+          <w:sz w:val="20"/>
+          <w:szCs w:val="20"/>
+        </w:rPr>
+      </w:pPr>
+    </w:p>
+    <w:tbl>
+      <w:tblPr>
+        <w:tblStyle w:val="TableGrid"/>
+        <w:tblW w:w="0" w:type="auto"/>
+        <w:tblInd w:w="360" w:type="dxa"/>
+        <w:tblLook w:val="04A0" w:firstRow="1" w:lastRow="0" w:firstColumn="1" w:lastColumn="0" w:noHBand="0" w:noVBand="1"/>
+      </w:tblPr>
+      <w:tblGrid>
+        <w:gridCol w:w="939"/>
+        <w:gridCol w:w="818"/>
+        <w:gridCol w:w="394"/>
+        <w:gridCol w:w="819"/>
+        <w:gridCol w:w="819"/>
+      </w:tblGrid>
+      <w:tr>
+        <w:tc>
+          <w:tcPr>
+            <w:tcW w:w="939" w:type="dxa"/>
+          </w:tcPr>
+          <w:p>
+            <w:pPr>
+              <w:rPr>
+                <w:rFonts w:ascii="Arial" w:hAnsi="Arial" w:cs="Arial"/>
+                <w:sz w:val="20"/>
+                <w:szCs w:val="20"/>
+              </w:rPr>
+            </w:pPr>
+            <w:r>
+              <w:rPr>
+                <w:rFonts w:ascii="Arial" w:hAnsi="Arial" w:cs="Arial"/>
+                <w:sz w:val="20"/>
+                <w:szCs w:val="20"/>
+              </w:rPr>
+              <w:t>Default</w:t>
+            </w:r>
+          </w:p>
+        </w:tc>
+        <w:tc>
+          <w:tcPr>
+            <w:tcW w:w="818" w:type="dxa"/>
+          </w:tcPr>
+          <w:p>
+            <w:pPr>
+              <w:rPr>
+                <w:rFonts w:ascii="Arial" w:hAnsi="Arial" w:cs="Arial"/>
+                <w:sz w:val="20"/>
+                <w:szCs w:val="20"/>
+              </w:rPr>
+            </w:pPr>
+            <w:r>
+              <w:rPr>
+                <w:rFonts w:ascii="Arial" w:hAnsi="Arial" w:cs="Arial"/>
+                <w:sz w:val="20"/>
+                <w:szCs w:val="20"/>
+              </w:rPr>
+              <w:t>5.906s</w:t>
+            </w:r>
+          </w:p>
+        </w:tc>
+        <w:tc>
+          <w:tcPr>
+            <w:tcW w:w="394" w:type="dxa"/>
+          </w:tcPr>
+          <w:p>
+            <w:pPr>
+              <w:rPr>
+                <w:rFonts w:ascii="Arial" w:hAnsi="Arial" w:cs="Arial"/>
+                <w:sz w:val="20"/>
+                <w:szCs w:val="20"/>
+              </w:rPr>
+            </w:pPr>
+          </w:p>
+        </w:tc>
+        <w:tc>
+          <w:tcPr>
+            <w:tcW w:w="819" w:type="dxa"/>
+          </w:tcPr>
+          <w:p>
+            <w:pPr>
+              <w:rPr>
+                <w:rFonts w:ascii="Arial" w:hAnsi="Arial" w:cs="Arial"/>
+                <w:sz w:val="20"/>
+                <w:szCs w:val="20"/>
+              </w:rPr>
+            </w:pPr>
+            <w:r>
+              <w:rPr>
+                <w:rFonts w:ascii="Arial" w:hAnsi="Arial" w:cs="Arial"/>
+                <w:sz w:val="20"/>
+                <w:szCs w:val="20"/>
+              </w:rPr>
+              <w:t>5.904s</w:t>
+            </w:r>
+          </w:p>
+        </w:tc>
+        <w:tc>
+          <w:tcPr>
+            <w:tcW w:w="819" w:type="dxa"/>
+          </w:tcPr>
+          <w:p>
+            <w:pPr>
+              <w:rPr>
+                <w:rFonts w:ascii="Arial" w:hAnsi="Arial" w:cs="Arial"/>
+                <w:sz w:val="20"/>
+                <w:szCs w:val="20"/>
+              </w:rPr>
+            </w:pPr>
+            <w:r>
+              <w:rPr>
+                <w:rFonts w:ascii="Arial" w:hAnsi="Arial" w:cs="Arial"/>
+                <w:sz w:val="20"/>
+                <w:szCs w:val="20"/>
+              </w:rPr>
+              <w:t>5.907s</w:t>
+            </w:r>
+          </w:p>
+        </w:tc>
+      </w:tr>
+      <w:tr>
+        <w:tc>
+          <w:tcPr>
+            <w:tcW w:w="939" w:type="dxa"/>
+          </w:tcPr>
+          <w:p>
+            <w:pPr>
+              <w:rPr>
+                <w:rFonts w:ascii="Arial" w:hAnsi="Arial" w:cs="Arial"/>
+                <w:sz w:val="20"/>
+                <w:szCs w:val="20"/>
+              </w:rPr>
+            </w:pPr>
+            <w:r>
+              <w:rPr>
+                <w:rFonts w:ascii="Arial" w:hAnsi="Arial" w:cs="Arial"/>
+                <w:sz w:val="20"/>
+                <w:szCs w:val="20"/>
+              </w:rPr>
+              <w:t>GCC 9.1.0</w:t>
+            </w:r>
+          </w:p>
+        </w:tc>
+        <w:tc>
+          <w:tcPr>
+            <w:tcW w:w="818" w:type="dxa"/>
+          </w:tcPr>
+          <w:p>
+            <w:pPr>
+              <w:rPr>
+                <w:rFonts w:ascii="Arial" w:hAnsi="Arial" w:cs="Arial"/>
+                <w:sz w:val="20"/>
+                <w:szCs w:val="20"/>
+              </w:rPr>
+            </w:pPr>
+            <w:r>
+              <w:rPr>
+                <w:rFonts w:ascii="Arial" w:hAnsi="Arial" w:cs="Arial"/>
+                <w:sz w:val="20"/>
+                <w:szCs w:val="20"/>
+              </w:rPr>
+              <w:t>5.875s</w:t>
+            </w:r>
+          </w:p>
+        </w:tc>
+        <w:tc>
+          <w:tcPr>
+            <w:tcW w:w="394" w:type="dxa"/>
+          </w:tcPr>
+          <w:p>
+            <w:pPr>
+              <w:rPr>
+                <w:rFonts w:ascii="Arial" w:hAnsi="Arial" w:cs="Arial"/>
+                <w:sz w:val="20"/>
+                <w:szCs w:val="20"/>
+              </w:rPr>
+            </w:pPr>
+          </w:p>
+        </w:tc>
+        <w:tc>
+          <w:tcPr>
+            <w:tcW w:w="819" w:type="dxa"/>
+          </w:tcPr>
+          <w:p>
+            <w:pPr>
+              <w:rPr>
+                <w:rFonts w:ascii="Arial" w:hAnsi="Arial" w:cs="Arial"/>
+                <w:sz w:val="20"/>
+                <w:szCs w:val="20"/>
+              </w:rPr>
+            </w:pPr>
+            <w:r>
+              <w:rPr>
+                <w:rFonts w:ascii="Arial" w:hAnsi="Arial" w:cs="Arial"/>
+                <w:sz w:val="20"/>
+                <w:szCs w:val="20"/>
+              </w:rPr>
+              <w:t>5.875s</w:t>
+            </w:r>
+          </w:p>
+        </w:tc>
+        <w:tc>
+          <w:tcPr>
+            <w:tcW w:w="819" w:type="dxa"/>
+          </w:tcPr>
+          <w:p>
+            <w:pPr>
+              <w:rPr>
+                <w:rFonts w:ascii="Arial" w:hAnsi="Arial" w:cs="Arial"/>
+                <w:sz w:val="20"/>
+                <w:szCs w:val="20"/>
+              </w:rPr>
+            </w:pPr>
+            <w:r>
+              <w:rPr>
+                <w:rFonts w:ascii="Arial" w:hAnsi="Arial" w:cs="Arial"/>
+                <w:sz w:val="20"/>
+                <w:szCs w:val="20"/>
+              </w:rPr>
+              <w:t>5.873s</w:t>
+            </w:r>
+          </w:p>
+        </w:tc>
+      </w:tr>
+      <w:tr>
+        <w:tc>
+          <w:tcPr>
+            <w:tcW w:w="939" w:type="dxa"/>
+          </w:tcPr>
+          <w:p>
+            <w:pPr>
+              <w:rPr>
+                <w:rFonts w:ascii="Arial" w:hAnsi="Arial" w:cs="Arial"/>
+                <w:sz w:val="20"/>
+                <w:szCs w:val="20"/>
+              </w:rPr>
+            </w:pPr>
+            <w:r>
+              <w:rPr>
+                <w:rFonts w:ascii="Arial" w:hAnsi="Arial" w:cs="Arial"/>
+                <w:sz w:val="20"/>
+                <w:szCs w:val="20"/>
+              </w:rPr>
+              <w:t>ICC 2017.01</w:t>
+            </w:r>
+          </w:p>
+        </w:tc>
+        <w:tc>
+          <w:tcPr>
+            <w:tcW w:w="818" w:type="dxa"/>
+          </w:tcPr>
+          <w:p>
+            <w:pPr>
+              <w:rPr>
+                <w:rFonts w:ascii="Arial" w:hAnsi="Arial" w:cs="Arial"/>
+                <w:sz w:val="20"/>
+                <w:szCs w:val="20"/>
+              </w:rPr>
+            </w:pPr>
+            <w:r>
+              <w:rPr>
+                <w:rFonts w:ascii="Arial" w:hAnsi="Arial" w:cs="Arial"/>
+                <w:sz w:val="20"/>
+                <w:szCs w:val="20"/>
+              </w:rPr>
+              <w:t>1.796s</w:t>
+            </w:r>
+          </w:p>
+        </w:tc>
+        <w:tc>
+          <w:tcPr>
+            <w:tcW w:w="394" w:type="dxa"/>
+          </w:tcPr>
+          <w:p>
+            <w:pPr>
+              <w:rPr>
+                <w:rFonts w:ascii="Arial" w:hAnsi="Arial" w:cs="Arial"/>
+                <w:sz w:val="20"/>
+                <w:szCs w:val="20"/>
+              </w:rPr>
+            </w:pPr>
+          </w:p>
+        </w:tc>
+        <w:tc>
+          <w:tcPr>
+            <w:tcW w:w="819" w:type="dxa"/>
+          </w:tcPr>
+          <w:p>
+            <w:pPr>
+              <w:rPr>
+                <w:rFonts w:ascii="Arial" w:hAnsi="Arial" w:cs="Arial"/>
+                <w:sz w:val="20"/>
+                <w:szCs w:val="20"/>
+              </w:rPr>
+            </w:pPr>
+            <w:r>
+              <w:rPr>
+                <w:rFonts w:ascii="Arial" w:hAnsi="Arial" w:cs="Arial"/>
+                <w:sz w:val="20"/>
+                <w:szCs w:val="20"/>
+              </w:rPr>
+              <w:t>1.796s</w:t>
+            </w:r>
+          </w:p>
+        </w:tc>
+        <w:tc>
+          <w:tcPr>
+            <w:tcW w:w="819" w:type="dxa"/>
+          </w:tcPr>
+          <w:p>
+            <w:pPr>
+              <w:rPr>
+                <w:rFonts w:ascii="Arial" w:hAnsi="Arial" w:cs="Arial"/>
+                <w:sz w:val="20"/>
+                <w:szCs w:val="20"/>
+              </w:rPr>
+            </w:pPr>
+            <w:r>
+              <w:rPr>
+                <w:rFonts w:ascii="Arial" w:hAnsi="Arial" w:cs="Arial"/>
+                <w:sz w:val="20"/>
+                <w:szCs w:val="20"/>
+              </w:rPr>
+              <w:t>1.797s</w:t>
+            </w:r>
+          </w:p>
+        </w:tc>
+      </w:tr>
+      <w:tr>
+        <w:tc>
+          <w:tcPr>
+            <w:tcW w:w="939" w:type="dxa"/>
+          </w:tcPr>
+          <w:p>
+            <w:pPr>
+              <w:rPr>
+                <w:rFonts w:ascii="Arial" w:hAnsi="Arial" w:cs="Arial"/>
+                <w:sz w:val="20"/>
+                <w:szCs w:val="20"/>
+              </w:rPr>
+            </w:pPr>
+            <w:r>
+              <w:rPr>
+                <w:rFonts w:ascii="Arial" w:hAnsi="Arial" w:cs="Arial"/>
+                <w:sz w:val="20"/>
+                <w:szCs w:val="20"/>
+              </w:rPr>
+              <w:t>ICC 2018-u3</w:t>
+            </w:r>
+          </w:p>
+        </w:tc>
+        <w:tc>
+          <w:tcPr>
+            <w:tcW w:w="818" w:type="dxa"/>
+          </w:tcPr>
+          <w:p>
+            <w:pPr>
+              <w:rPr>
+                <w:rFonts w:ascii="Arial" w:hAnsi="Arial" w:cs="Arial"/>
+                <w:sz w:val="20"/>
+                <w:szCs w:val="20"/>
+              </w:rPr>
+            </w:pPr>
+            <w:r>
+              <w:rPr>
+                <w:rFonts w:ascii="Arial" w:hAnsi="Arial" w:cs="Arial"/>
+                <w:sz w:val="20"/>
+                <w:szCs w:val="20"/>
+              </w:rPr>
+              <w:t>1.796s</w:t>
+            </w:r>
+          </w:p>
+        </w:tc>
+        <w:tc>
+          <w:tcPr>
+            <w:tcW w:w="394" w:type="dxa"/>
+          </w:tcPr>
+          <w:p>
+            <w:pPr>
+              <w:rPr>
+                <w:rFonts w:ascii="Arial" w:hAnsi="Arial" w:cs="Arial"/>
+                <w:sz w:val="20"/>
+                <w:szCs w:val="20"/>
+              </w:rPr>
+            </w:pPr>
+          </w:p>
+        </w:tc>
+        <w:tc>
+          <w:tcPr>
+            <w:tcW w:w="819" w:type="dxa"/>
+          </w:tcPr>
+          <w:p>
+            <w:pPr>
+              <w:rPr>
+                <w:rFonts w:ascii="Arial" w:hAnsi="Arial" w:cs="Arial"/>
+                <w:sz w:val="20"/>
+                <w:szCs w:val="20"/>
+              </w:rPr>
+            </w:pPr>
+            <w:r>
+              <w:rPr>
+                <w:rFonts w:ascii="Arial" w:hAnsi="Arial" w:cs="Arial"/>
+                <w:sz w:val="20"/>
+                <w:szCs w:val="20"/>
+              </w:rPr>
+              <w:t>1.796s</w:t>
+            </w:r>
+          </w:p>
+        </w:tc>
+        <w:tc>
+          <w:tcPr>
+            <w:tcW w:w="819" w:type="dxa"/>
+          </w:tcPr>
+          <w:p>
+            <w:pPr>
+              <w:rPr>
+                <w:rFonts w:ascii="Arial" w:hAnsi="Arial" w:cs="Arial"/>
+                <w:sz w:val="20"/>
+                <w:szCs w:val="20"/>
+              </w:rPr>
+            </w:pPr>
+            <w:r>
+              <w:rPr>
+                <w:rFonts w:ascii="Arial" w:hAnsi="Arial" w:cs="Arial"/>
+                <w:sz w:val="20"/>
+                <w:szCs w:val="20"/>
+              </w:rPr>
+              <w:t>1.796s</w:t>
+            </w:r>
+          </w:p>
+        </w:tc>
+      </w:tr>
+    </w:tbl>
+    <w:p>
+      <w:pPr>
+        <w:ind w:left="360"/>
+        <w:rPr>
+          <w:rFonts w:ascii="Arial" w:hAnsi="Arial" w:cs="Arial"/>
+          <w:b/>
+          <w:bCs/>
+          <w:u w:val="single"/>
+        </w:rPr>
+      </w:pPr>
+    </w:p>
+    <w:p>
+      <w:pPr>
+        <w:ind w:left="360"/>
+        <w:rPr>
+          <w:rFonts w:ascii="Arial" w:hAnsi="Arial" w:cs="Arial"/>
+          <w:b/>
+          <w:bCs/>
+          <w:u w:val="single"/>
+        </w:rPr>
+      </w:pPr>
+      <w:r>
+        <w:rPr>
+          <w:rFonts w:ascii="Arial" w:hAnsi="Arial" w:cs="Arial"/>
+          <w:noProof/>
+          <w:sz w:val="20"/>
+          <w:szCs w:val="20"/>
+        </w:rPr>
+        <mc:AlternateContent>
+          <mc:Choice Requires="wps">
+            <w:drawing>
+              <wp:anchor distT="0" distB="0" distL="114300" distR="114300" simplePos="0" relativeHeight="251660288" behindDoc="0" locked="0" layoutInCell="1" allowOverlap="1" wp14:anchorId="797CEAF5" wp14:editId="0308C93B">
+                <wp:simplePos x="0" y="0"/>
+                <wp:positionH relativeFrom="column">
+                  <wp:posOffset>-106680</wp:posOffset>
+                </wp:positionH>
+                <wp:positionV relativeFrom="paragraph">
+                  <wp:posOffset>259715</wp:posOffset>
+                </wp:positionV>
+                <wp:extent cx="2560320" cy="373380"/>
+                <wp:effectExtent l="0" t="0" r="0" b="7620"/>
+                <wp:wrapNone/>
+                <wp:docPr id="2" name="Text Box 2"/>
+                <wp:cNvGraphicFramePr/>
+                <a:graphic xmlns:a="http://schemas.openxmlformats.org/drawingml/2006/main">
+                  <a:graphicData uri="http://schemas.microsoft.com/office/word/2010/wordprocessingShape">
+                    <wps:wsp>
+                      <wps:cNvSpPr txBox="1"/>
+                      <wps:spPr>
+                        <a:xfrm>
+                          <a:off x="0" y="0"/>
+                          <a:ext cx="2560320" cy="373380"/>
+                        </a:xfrm>
+                        <a:prstGeom prst="rect">
+                          <a:avLst/>
+                        </a:prstGeom>
+                        <a:noFill/>
+                        <a:ln w="6350">
+                          <a:noFill/>
+                        </a:ln>
+                      </wps:spPr>
+                      <wps:txbx>
+                        <w:txbxContent>
+                          <w:p>
+                            <w:pPr>
+                              <w:spacing w:after="240"/>
+                              <w:ind w:left="360"/>
+                              <w:rPr>
+                                <w:rFonts w:ascii="Arial" w:hAnsi="Arial" w:cs="Arial"/>
+                                <w:sz w:val="14"/>
+                                <w:szCs w:val="14"/>
+                              </w:rPr>
+                            </w:pPr>
+                            <w:r>
+                              <w:rPr>
+                                <w:rFonts w:ascii="Arial" w:hAnsi="Arial" w:cs="Arial"/>
+                                <w:sz w:val="14"/>
+                                <w:szCs w:val="14"/>
+                              </w:rPr>
+                              <w:t>Table</w:t>
+                            </w:r>
+                            <w:r>
+                              <w:rPr>
+                                <w:rFonts w:ascii="Arial" w:hAnsi="Arial" w:cs="Arial"/>
+                                <w:sz w:val="14"/>
+                                <w:szCs w:val="14"/>
+                              </w:rPr>
+                              <w:t>2</w:t>
+                            </w:r>
+                            <w:r>
+                              <w:rPr>
+                                <w:rFonts w:ascii="Arial" w:hAnsi="Arial" w:cs="Arial"/>
+                                <w:sz w:val="14"/>
+                                <w:szCs w:val="14"/>
+                              </w:rPr>
+                              <w:t xml:space="preserve"> – showing the taken times for each compiler</w:t>
+                            </w:r>
+                            <w:r>
+                              <w:rPr>
+                                <w:rFonts w:ascii="Arial" w:hAnsi="Arial" w:cs="Arial"/>
+                                <w:sz w:val="14"/>
+                                <w:szCs w:val="14"/>
+                              </w:rPr>
+                              <w:br/>
+                            </w:r>
+                            <w:r>
+                              <w:rPr>
+                                <w:rFonts w:ascii="Arial" w:hAnsi="Arial" w:cs="Arial"/>
+                                <w:sz w:val="14"/>
+                                <w:szCs w:val="14"/>
+                              </w:rPr>
+                              <w:t>flag that was tested</w:t>
+                            </w:r>
+                            <w:r>
+                              <w:rPr>
+                                <w:rFonts w:ascii="Arial" w:hAnsi="Arial" w:cs="Arial"/>
+                                <w:sz w:val="14"/>
+                                <w:szCs w:val="14"/>
+                              </w:rPr>
+                              <w:t>.</w:t>
+                            </w:r>
+                          </w:p>
+                          <w:p>
+                            <w:pPr>
+                              <w:rPr>
+                                <w:sz w:val="20"/>
+                                <w:szCs w:val="20"/>
+                              </w:rPr>
+                            </w:pPr>
+                          </w:p>
+                        </w:txbxContent>
+                      </wps:txbx>
+                      <wps:bodyPr rot="0" spcFirstLastPara="0" vertOverflow="overflow" horzOverflow="overflow" vert="horz" wrap="square" lIns="91440" tIns="45720" rIns="91440" bIns="45720" numCol="1" spcCol="0" rtlCol="0" fromWordArt="0" anchor="t" anchorCtr="0" forceAA="0" compatLnSpc="1">
+                        <a:prstTxWarp prst="textNoShape">
+                          <a:avLst/>
+                        </a:prstTxWarp>
+                        <a:noAutofit/>
+                      </wps:bodyPr>
+                    </wps:wsp>
+                  </a:graphicData>
+                </a:graphic>
+              </wp:anchor>
+            </w:drawing>
+          </mc:Choice>
+          <mc:Fallback>
+            <w:pict>
+              <v:shape w14:anchorId="797CEAF5" id="Text Box 2" o:spid="_x0000_s1027" type="#_x0000_t202" style="position:absolute;left:0;text-align:left;margin-left:-8.4pt;margin-top:20.45pt;width:201.6pt;height:29.4pt;z-index:251660288;visibility:visible;mso-wrap-style:square;mso-wrap-distance-left:9pt;mso-wrap-distance-top:0;mso-wrap-distance-right:9pt;mso-wrap-distance-bottom:0;mso-position-horizontal:absolute;mso-position-horizontal-relative:text;mso-position-vertical:absolute;mso-position-vertical-relative:text;v-text-anchor:top" o:gfxdata="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" filled="f" stroked="f" strokeweight=".5pt">
+                <v:textbox>
+                  <w:txbxContent>
+                    <w:p>
+                      <w:pPr>
+                        <w:spacing w:after="240"/>
+                        <w:ind w:left="360"/>
+                        <w:rPr>
+                          <w:rFonts w:ascii="Arial" w:hAnsi="Arial" w:cs="Arial"/>
+                          <w:sz w:val="14"/>
+                          <w:szCs w:val="14"/>
+                        </w:rPr>
+                      </w:pPr>
+                      <w:r>
+                        <w:rPr>
+                          <w:rFonts w:ascii="Arial" w:hAnsi="Arial" w:cs="Arial"/>
+                          <w:sz w:val="14"/>
+                          <w:szCs w:val="14"/>
+                        </w:rPr>
+                        <w:t>Table</w:t>
+                      </w:r>
+                      <w:r>
+                        <w:rPr>
+                          <w:rFonts w:ascii="Arial" w:hAnsi="Arial" w:cs="Arial"/>
+                          <w:sz w:val="14"/>
+                          <w:szCs w:val="14"/>
+                        </w:rPr>
+                        <w:t>2</w:t>
+                      </w:r>
+                      <w:r>
+                        <w:rPr>
+                          <w:rFonts w:ascii="Arial" w:hAnsi="Arial" w:cs="Arial"/>
+                          <w:sz w:val="14"/>
+                          <w:szCs w:val="14"/>
+                        </w:rPr>
+                        <w:t xml:space="preserve"> – showing the taken times for each compiler</w:t>
+                      </w:r>
+                      <w:r>
+                        <w:rPr>
+                          <w:rFonts w:ascii="Arial" w:hAnsi="Arial" w:cs="Arial"/>
+                          <w:sz w:val="14"/>
+                          <w:szCs w:val="14"/>
+                        </w:rPr>
+                        <w:br/>
+                      </w:r>
+                      <w:r>
+                        <w:rPr>
+                          <w:rFonts w:ascii="Arial" w:hAnsi="Arial" w:cs="Arial"/>
+                          <w:sz w:val="14"/>
+                          <w:szCs w:val="14"/>
+                        </w:rPr>
+                        <w:t>flag that was tested</w:t>
+                      </w:r>
+                      <w:r>
+                        <w:rPr>
+                          <w:rFonts w:ascii="Arial" w:hAnsi="Arial" w:cs="Arial"/>
+                          <w:sz w:val="14"/>
+                          <w:szCs w:val="14"/>
+                        </w:rPr>
+                        <w:t>.</w:t>
+                      </w:r>
+                    </w:p>
+                    <w:p>
+                      <w:pPr>
+                        <w:rPr>
+                          <w:sz w:val="20"/>
+                          <w:szCs w:val="20"/>
+                        </w:rPr>
+                      </w:pPr>
+                    </w:p>
+                  </w:txbxContent>
+                </v:textbox>
+              </v:shape>
+            </w:pict>
+          </mc:Fallback>
+        </mc:AlternateContent>
+      </w:r>
+      <w:r>
+        <w:rPr>
+          <w:rFonts w:ascii="Arial" w:hAnsi="Arial" w:cs="Arial"/>
+          <w:b/>
+          <w:bCs/>
+          <w:u w:val="single"/>
+        </w:rPr>
+        <w:t>Compiler flags</w:t>
+      </w:r>
+    </w:p>
+    <w:p>
+      <w:pPr>
+        <w:ind w:left="360"/>
+        <w:rPr>
+          <w:rFonts w:ascii="Arial" w:hAnsi="Arial" w:cs="Arial"/>
+          <w:b/>
+          <w:bCs/>
+          <w:u w:val="single"/>
         </w:rPr>
       </w:pPr>
       <w:bookmarkStart w:id="0" w:name="_GoBack"/>
       <w:bookmarkEnd w:id="0"/>
-      <w:r>
-        <w:rPr>
-          <w:rFonts w:ascii="Arial" w:hAnsi="Arial" w:cs="Arial"/>
-          <w:sz w:val="24"/>
-          <w:szCs w:val="24"/>
-        </w:rPr>
-        <w:t>Compiler type and version</w:t>
-      </w:r>
+    </w:p>
+    <w:tbl>
+      <w:tblPr>
+        <w:tblStyle w:val="TableGrid"/>
+        <w:tblW w:w="0" w:type="auto"/>
+        <w:tblInd w:w="360" w:type="dxa"/>
+        <w:tblLook w:val="04A0" w:firstRow="1" w:lastRow="0" w:firstColumn="1" w:lastColumn="0" w:noHBand="0" w:noVBand="1"/>
+      </w:tblPr>
+      <w:tblGrid>
+        <w:gridCol w:w="1338"/>
+        <w:gridCol w:w="817"/>
+        <w:gridCol w:w="817"/>
+        <w:gridCol w:w="817"/>
+      </w:tblGrid>
+      <w:tr>
+        <w:tc>
+          <w:tcPr>
+            <w:tcW w:w="1389" w:type="dxa"/>
+          </w:tcPr>
+          <w:p>
+            <w:pPr>
+              <w:rPr>
+                <w:rFonts w:ascii="Arial" w:hAnsi="Arial" w:cs="Arial"/>
+                <w:sz w:val="20"/>
+                <w:szCs w:val="20"/>
+              </w:rPr>
+            </w:pPr>
+            <w:r>
+              <w:rPr>
+                <w:rFonts w:ascii="Arial" w:hAnsi="Arial" w:cs="Arial"/>
+                <w:sz w:val="20"/>
+                <w:szCs w:val="20"/>
+              </w:rPr>
+              <w:t>-O0</w:t>
+            </w:r>
+          </w:p>
+        </w:tc>
+        <w:tc>
+          <w:tcPr>
+            <w:tcW w:w="800" w:type="dxa"/>
+          </w:tcPr>
+          <w:p>
+            <w:pPr>
+              <w:rPr>
+                <w:rFonts w:ascii="Arial" w:hAnsi="Arial" w:cs="Arial"/>
+                <w:sz w:val="20"/>
+                <w:szCs w:val="20"/>
+              </w:rPr>
+            </w:pPr>
+            <w:r>
+              <w:rPr>
+                <w:rFonts w:ascii="Arial" w:hAnsi="Arial" w:cs="Arial"/>
+                <w:sz w:val="20"/>
+                <w:szCs w:val="20"/>
+              </w:rPr>
+              <w:t>6.045s</w:t>
+            </w:r>
+          </w:p>
+        </w:tc>
+        <w:tc>
+          <w:tcPr>
+            <w:tcW w:w="800" w:type="dxa"/>
+          </w:tcPr>
+          <w:p>
+            <w:pPr>
+              <w:rPr>
+                <w:rFonts w:ascii="Arial" w:hAnsi="Arial" w:cs="Arial"/>
+                <w:sz w:val="20"/>
+                <w:szCs w:val="20"/>
+              </w:rPr>
+            </w:pPr>
+            <w:r>
+              <w:rPr>
+                <w:rFonts w:ascii="Arial" w:hAnsi="Arial" w:cs="Arial"/>
+                <w:sz w:val="20"/>
+                <w:szCs w:val="20"/>
+              </w:rPr>
+              <w:t>6.045s</w:t>
+            </w:r>
+          </w:p>
+        </w:tc>
+        <w:tc>
+          <w:tcPr>
+            <w:tcW w:w="800" w:type="dxa"/>
+          </w:tcPr>
+          <w:p>
+            <w:pPr>
+              <w:rPr>
+                <w:rFonts w:ascii="Arial" w:hAnsi="Arial" w:cs="Arial"/>
+                <w:sz w:val="20"/>
+                <w:szCs w:val="20"/>
+              </w:rPr>
+            </w:pPr>
+            <w:r>
+              <w:rPr>
+                <w:rFonts w:ascii="Arial" w:hAnsi="Arial" w:cs="Arial"/>
+                <w:sz w:val="20"/>
+                <w:szCs w:val="20"/>
+              </w:rPr>
+              <w:t>6.045s</w:t>
+            </w:r>
+          </w:p>
+        </w:tc>
+      </w:tr>
+      <w:tr>
+        <w:tc>
+          <w:tcPr>
+            <w:tcW w:w="1389" w:type="dxa"/>
+          </w:tcPr>
+          <w:p>
+            <w:pPr>
+              <w:rPr>
+                <w:rFonts w:ascii="Arial" w:hAnsi="Arial" w:cs="Arial"/>
+                <w:sz w:val="20"/>
+                <w:szCs w:val="20"/>
+              </w:rPr>
+            </w:pPr>
+            <w:r>
+              <w:rPr>
+                <w:rFonts w:ascii="Arial" w:hAnsi="Arial" w:cs="Arial"/>
+                <w:sz w:val="20"/>
+                <w:szCs w:val="20"/>
+              </w:rPr>
+              <w:t>-O1</w:t>
+            </w:r>
+          </w:p>
+        </w:tc>
+        <w:tc>
+          <w:tcPr>
+            <w:tcW w:w="800" w:type="dxa"/>
+          </w:tcPr>
+          <w:p>
+            <w:pPr>
+              <w:rPr>
+                <w:rFonts w:ascii="Arial" w:hAnsi="Arial" w:cs="Arial"/>
+                <w:sz w:val="20"/>
+                <w:szCs w:val="20"/>
+              </w:rPr>
+            </w:pPr>
+            <w:r>
+              <w:rPr>
+                <w:rFonts w:ascii="Arial" w:hAnsi="Arial" w:cs="Arial"/>
+                <w:sz w:val="20"/>
+                <w:szCs w:val="20"/>
+              </w:rPr>
+              <w:t>2.003s</w:t>
+            </w:r>
+          </w:p>
+        </w:tc>
+        <w:tc>
+          <w:tcPr>
+            <w:tcW w:w="800" w:type="dxa"/>
+          </w:tcPr>
+          <w:p>
+            <w:pPr>
+              <w:rPr>
+                <w:rFonts w:ascii="Arial" w:hAnsi="Arial" w:cs="Arial"/>
+                <w:sz w:val="20"/>
+                <w:szCs w:val="20"/>
+              </w:rPr>
+            </w:pPr>
+            <w:r>
+              <w:rPr>
+                <w:rFonts w:ascii="Arial" w:hAnsi="Arial" w:cs="Arial"/>
+                <w:sz w:val="20"/>
+                <w:szCs w:val="20"/>
+              </w:rPr>
+              <w:t>2.002s</w:t>
+            </w:r>
+          </w:p>
+        </w:tc>
+        <w:tc>
+          <w:tcPr>
+            <w:tcW w:w="800" w:type="dxa"/>
+          </w:tcPr>
+          <w:p>
+            <w:pPr>
+              <w:rPr>
+                <w:rFonts w:ascii="Arial" w:hAnsi="Arial" w:cs="Arial"/>
+                <w:sz w:val="20"/>
+                <w:szCs w:val="20"/>
+              </w:rPr>
+            </w:pPr>
+            <w:r>
+              <w:rPr>
+                <w:rFonts w:ascii="Arial" w:hAnsi="Arial" w:cs="Arial"/>
+                <w:sz w:val="20"/>
+                <w:szCs w:val="20"/>
+              </w:rPr>
+              <w:t>2.002s</w:t>
+            </w:r>
+          </w:p>
+        </w:tc>
+      </w:tr>
+      <w:tr>
+        <w:tc>
+          <w:tcPr>
+            <w:tcW w:w="1389" w:type="dxa"/>
+          </w:tcPr>
+          <w:p>
+            <w:pPr>
+              <w:rPr>
+                <w:rFonts w:ascii="Arial" w:hAnsi="Arial" w:cs="Arial"/>
+                <w:sz w:val="20"/>
+                <w:szCs w:val="20"/>
+              </w:rPr>
+            </w:pPr>
+            <w:r>
+              <w:rPr>
+                <w:rFonts w:ascii="Arial" w:hAnsi="Arial" w:cs="Arial"/>
+                <w:sz w:val="20"/>
+                <w:szCs w:val="20"/>
+              </w:rPr>
+              <w:t>-O2</w:t>
+            </w:r>
+          </w:p>
+        </w:tc>
+        <w:tc>
+          <w:tcPr>
+            <w:tcW w:w="800" w:type="dxa"/>
+          </w:tcPr>
+          <w:p>
+            <w:pPr>
+              <w:rPr>
+                <w:rFonts w:ascii="Arial" w:hAnsi="Arial" w:cs="Arial"/>
+                <w:sz w:val="20"/>
+                <w:szCs w:val="20"/>
+              </w:rPr>
+            </w:pPr>
+            <w:r>
+              <w:rPr>
+                <w:rFonts w:ascii="Arial" w:hAnsi="Arial" w:cs="Arial"/>
+                <w:sz w:val="20"/>
+                <w:szCs w:val="20"/>
+              </w:rPr>
+              <w:t>1.795s</w:t>
+            </w:r>
+          </w:p>
+        </w:tc>
+        <w:tc>
+          <w:tcPr>
+            <w:tcW w:w="800" w:type="dxa"/>
+          </w:tcPr>
+          <w:p>
+            <w:pPr>
+              <w:rPr>
+                <w:rFonts w:ascii="Arial" w:hAnsi="Arial" w:cs="Arial"/>
+                <w:sz w:val="20"/>
+                <w:szCs w:val="20"/>
+              </w:rPr>
+            </w:pPr>
+            <w:r>
+              <w:rPr>
+                <w:rFonts w:ascii="Arial" w:hAnsi="Arial" w:cs="Arial"/>
+                <w:sz w:val="20"/>
+                <w:szCs w:val="20"/>
+              </w:rPr>
+              <w:t>1.796s</w:t>
+            </w:r>
+          </w:p>
+        </w:tc>
+        <w:tc>
+          <w:tcPr>
+            <w:tcW w:w="800" w:type="dxa"/>
+          </w:tcPr>
+          <w:p>
+            <w:pPr>
+              <w:rPr>
+                <w:rFonts w:ascii="Arial" w:hAnsi="Arial" w:cs="Arial"/>
+                <w:sz w:val="20"/>
+                <w:szCs w:val="20"/>
+              </w:rPr>
+            </w:pPr>
+            <w:r>
+              <w:rPr>
+                <w:rFonts w:ascii="Arial" w:hAnsi="Arial" w:cs="Arial"/>
+                <w:sz w:val="20"/>
+                <w:szCs w:val="20"/>
+              </w:rPr>
+              <w:t>1.796s</w:t>
+            </w:r>
+          </w:p>
+        </w:tc>
+      </w:tr>
+      <w:tr>
+        <w:tc>
+          <w:tcPr>
+            <w:tcW w:w="1389" w:type="dxa"/>
+          </w:tcPr>
+          <w:p>
+            <w:pPr>
+              <w:rPr>
+                <w:rFonts w:ascii="Arial" w:hAnsi="Arial" w:cs="Arial"/>
+                <w:sz w:val="20"/>
+                <w:szCs w:val="20"/>
+              </w:rPr>
+            </w:pPr>
+            <w:r>
+              <w:rPr>
+                <w:rFonts w:ascii="Arial" w:hAnsi="Arial" w:cs="Arial"/>
+                <w:sz w:val="20"/>
+                <w:szCs w:val="20"/>
+              </w:rPr>
+              <w:t>-O3</w:t>
+            </w:r>
+          </w:p>
+        </w:tc>
+        <w:tc>
+          <w:tcPr>
+            <w:tcW w:w="800" w:type="dxa"/>
+          </w:tcPr>
+          <w:p>
+            <w:pPr>
+              <w:rPr>
+                <w:rFonts w:ascii="Arial" w:hAnsi="Arial" w:cs="Arial"/>
+                <w:sz w:val="20"/>
+                <w:szCs w:val="20"/>
+              </w:rPr>
+            </w:pPr>
+            <w:r>
+              <w:rPr>
+                <w:rFonts w:ascii="Arial" w:hAnsi="Arial" w:cs="Arial"/>
+                <w:sz w:val="20"/>
+                <w:szCs w:val="20"/>
+              </w:rPr>
+              <w:t>1.797s</w:t>
+            </w:r>
+          </w:p>
+        </w:tc>
+        <w:tc>
+          <w:tcPr>
+            <w:tcW w:w="800" w:type="dxa"/>
+          </w:tcPr>
+          <w:p>
+            <w:pPr>
+              <w:rPr>
+                <w:rFonts w:ascii="Arial" w:hAnsi="Arial" w:cs="Arial"/>
+                <w:sz w:val="20"/>
+                <w:szCs w:val="20"/>
+              </w:rPr>
+            </w:pPr>
+            <w:r>
+              <w:rPr>
+                <w:rFonts w:ascii="Arial" w:hAnsi="Arial" w:cs="Arial"/>
+                <w:sz w:val="20"/>
+                <w:szCs w:val="20"/>
+              </w:rPr>
+              <w:t>1.796s</w:t>
+            </w:r>
+          </w:p>
+        </w:tc>
+        <w:tc>
+          <w:tcPr>
+            <w:tcW w:w="800" w:type="dxa"/>
+          </w:tcPr>
+          <w:p>
+            <w:pPr>
+              <w:rPr>
+                <w:rFonts w:ascii="Arial" w:hAnsi="Arial" w:cs="Arial"/>
+                <w:sz w:val="20"/>
+                <w:szCs w:val="20"/>
+              </w:rPr>
+            </w:pPr>
+            <w:r>
+              <w:rPr>
+                <w:rFonts w:ascii="Arial" w:hAnsi="Arial" w:cs="Arial"/>
+                <w:sz w:val="20"/>
+                <w:szCs w:val="20"/>
+              </w:rPr>
+              <w:t>1.796s</w:t>
+            </w:r>
+          </w:p>
+        </w:tc>
+      </w:tr>
+      <w:tr>
+        <w:tc>
+          <w:tcPr>
+            <w:tcW w:w="1389" w:type="dxa"/>
+          </w:tcPr>
+          <w:p>
+            <w:pPr>
+              <w:rPr>
+                <w:rFonts w:ascii="Arial" w:hAnsi="Arial" w:cs="Arial"/>
+                <w:sz w:val="20"/>
+                <w:szCs w:val="20"/>
+              </w:rPr>
+            </w:pPr>
+            <w:r>
+              <w:rPr>
+                <w:rFonts w:ascii="Arial" w:hAnsi="Arial" w:cs="Arial"/>
+                <w:sz w:val="20"/>
+                <w:szCs w:val="20"/>
+              </w:rPr>
+              <w:t>-</w:t>
+            </w:r>
+            <w:proofErr w:type="spellStart"/>
+            <w:r>
+              <w:rPr>
+                <w:rFonts w:ascii="Arial" w:hAnsi="Arial" w:cs="Arial"/>
+                <w:sz w:val="20"/>
+                <w:szCs w:val="20"/>
+              </w:rPr>
+              <w:t>Os</w:t>
+            </w:r>
+            <w:proofErr w:type="spellEnd"/>
+          </w:p>
+        </w:tc>
+        <w:tc>
+          <w:tcPr>
+            <w:tcW w:w="800" w:type="dxa"/>
+          </w:tcPr>
+          <w:p>
+            <w:pPr>
+              <w:rPr>
+                <w:rFonts w:ascii="Arial" w:hAnsi="Arial" w:cs="Arial"/>
+                <w:sz w:val="20"/>
+                <w:szCs w:val="20"/>
+              </w:rPr>
+            </w:pPr>
+            <w:r>
+              <w:rPr>
+                <w:rFonts w:ascii="Arial" w:hAnsi="Arial" w:cs="Arial"/>
+                <w:sz w:val="20"/>
+                <w:szCs w:val="20"/>
+              </w:rPr>
+              <w:t>2.004s</w:t>
+            </w:r>
+          </w:p>
+        </w:tc>
+        <w:tc>
+          <w:tcPr>
+            <w:tcW w:w="800" w:type="dxa"/>
+          </w:tcPr>
+          <w:p>
+            <w:pPr>
+              <w:rPr>
+                <w:rFonts w:ascii="Arial" w:hAnsi="Arial" w:cs="Arial"/>
+                <w:sz w:val="20"/>
+                <w:szCs w:val="20"/>
+              </w:rPr>
+            </w:pPr>
+            <w:r>
+              <w:rPr>
+                <w:rFonts w:ascii="Arial" w:hAnsi="Arial" w:cs="Arial"/>
+                <w:sz w:val="20"/>
+                <w:szCs w:val="20"/>
+              </w:rPr>
+              <w:t>2.003s</w:t>
+            </w:r>
+          </w:p>
+        </w:tc>
+        <w:tc>
+          <w:tcPr>
+            <w:tcW w:w="800" w:type="dxa"/>
+          </w:tcPr>
+          <w:p>
+            <w:pPr>
+              <w:rPr>
+                <w:rFonts w:ascii="Arial" w:hAnsi="Arial" w:cs="Arial"/>
+                <w:sz w:val="20"/>
+                <w:szCs w:val="20"/>
+              </w:rPr>
+            </w:pPr>
+            <w:r>
+              <w:rPr>
+                <w:rFonts w:ascii="Arial" w:hAnsi="Arial" w:cs="Arial"/>
+                <w:sz w:val="20"/>
+                <w:szCs w:val="20"/>
+              </w:rPr>
+              <w:t>2.003s</w:t>
+            </w:r>
+          </w:p>
+        </w:tc>
+      </w:tr>
+      <w:tr>
+        <w:tc>
+          <w:tcPr>
+            <w:tcW w:w="1389" w:type="dxa"/>
+          </w:tcPr>
+          <w:p>
+            <w:pPr>
+              <w:rPr>
+                <w:rFonts w:ascii="Arial" w:hAnsi="Arial" w:cs="Arial"/>
+                <w:sz w:val="20"/>
+                <w:szCs w:val="20"/>
+              </w:rPr>
+            </w:pPr>
+            <w:r>
+              <w:rPr>
+                <w:rFonts w:ascii="Arial" w:hAnsi="Arial" w:cs="Arial"/>
+                <w:sz w:val="20"/>
+                <w:szCs w:val="20"/>
+              </w:rPr>
+              <w:t>-</w:t>
+            </w:r>
+            <w:proofErr w:type="spellStart"/>
+            <w:r>
+              <w:rPr>
+                <w:rFonts w:ascii="Arial" w:hAnsi="Arial" w:cs="Arial"/>
+                <w:sz w:val="20"/>
+                <w:szCs w:val="20"/>
+              </w:rPr>
+              <w:t>Ofast</w:t>
+            </w:r>
+            <w:proofErr w:type="spellEnd"/>
+          </w:p>
+        </w:tc>
+        <w:tc>
+          <w:tcPr>
+            <w:tcW w:w="800" w:type="dxa"/>
+          </w:tcPr>
+          <w:p>
+            <w:pPr>
+              <w:rPr>
+                <w:rFonts w:ascii="Arial" w:hAnsi="Arial" w:cs="Arial"/>
+                <w:sz w:val="20"/>
+                <w:szCs w:val="20"/>
+              </w:rPr>
+            </w:pPr>
+            <w:r>
+              <w:rPr>
+                <w:rFonts w:ascii="Arial" w:hAnsi="Arial" w:cs="Arial"/>
+                <w:sz w:val="20"/>
+                <w:szCs w:val="20"/>
+              </w:rPr>
+              <w:t>0.251s</w:t>
+            </w:r>
+          </w:p>
+        </w:tc>
+        <w:tc>
+          <w:tcPr>
+            <w:tcW w:w="800" w:type="dxa"/>
+          </w:tcPr>
+          <w:p>
+            <w:pPr>
+              <w:rPr>
+                <w:rFonts w:ascii="Arial" w:hAnsi="Arial" w:cs="Arial"/>
+                <w:sz w:val="20"/>
+                <w:szCs w:val="20"/>
+              </w:rPr>
+            </w:pPr>
+            <w:r>
+              <w:rPr>
+                <w:rFonts w:ascii="Arial" w:hAnsi="Arial" w:cs="Arial"/>
+                <w:sz w:val="20"/>
+                <w:szCs w:val="20"/>
+              </w:rPr>
+              <w:t>0.244s</w:t>
+            </w:r>
+          </w:p>
+        </w:tc>
+        <w:tc>
+          <w:tcPr>
+            <w:tcW w:w="800" w:type="dxa"/>
+          </w:tcPr>
+          <w:p>
+            <w:pPr>
+              <w:rPr>
+                <w:rFonts w:ascii="Arial" w:hAnsi="Arial" w:cs="Arial"/>
+                <w:sz w:val="20"/>
+                <w:szCs w:val="20"/>
+              </w:rPr>
+            </w:pPr>
+            <w:r>
+              <w:rPr>
+                <w:rFonts w:ascii="Arial" w:hAnsi="Arial" w:cs="Arial"/>
+                <w:sz w:val="20"/>
+                <w:szCs w:val="20"/>
+              </w:rPr>
+              <w:t>0.245s</w:t>
+            </w:r>
+          </w:p>
+        </w:tc>
+      </w:tr>
+      <w:tr>
+        <w:tc>
+          <w:tcPr>
+            <w:tcW w:w="1389" w:type="dxa"/>
+          </w:tcPr>
+          <w:p>
+            <w:pPr>
+              <w:rPr>
+                <w:rFonts w:ascii="Arial" w:hAnsi="Arial" w:cs="Arial"/>
+                <w:sz w:val="20"/>
+                <w:szCs w:val="20"/>
+              </w:rPr>
+            </w:pPr>
+            <w:r>
+              <w:rPr>
+                <w:rFonts w:ascii="Arial" w:hAnsi="Arial" w:cs="Arial"/>
+                <w:sz w:val="20"/>
+                <w:szCs w:val="20"/>
+              </w:rPr>
+              <w:t>-fast</w:t>
+            </w:r>
+          </w:p>
+        </w:tc>
+        <w:tc>
+          <w:tcPr>
+            <w:tcW w:w="800" w:type="dxa"/>
+          </w:tcPr>
+          <w:p>
+            <w:pPr>
+              <w:rPr>
+                <w:rFonts w:ascii="Arial" w:hAnsi="Arial" w:cs="Arial"/>
+                <w:sz w:val="20"/>
+                <w:szCs w:val="20"/>
+              </w:rPr>
+            </w:pPr>
+            <w:r>
+              <w:rPr>
+                <w:rFonts w:ascii="Arial" w:hAnsi="Arial" w:cs="Arial"/>
+                <w:sz w:val="20"/>
+                <w:szCs w:val="20"/>
+              </w:rPr>
+              <w:t>0.196s</w:t>
+            </w:r>
+          </w:p>
+        </w:tc>
+        <w:tc>
+          <w:tcPr>
+            <w:tcW w:w="800" w:type="dxa"/>
+          </w:tcPr>
+          <w:p>
+            <w:pPr>
+              <w:rPr>
+                <w:rFonts w:ascii="Arial" w:hAnsi="Arial" w:cs="Arial"/>
+                <w:sz w:val="20"/>
+                <w:szCs w:val="20"/>
+              </w:rPr>
+            </w:pPr>
+            <w:r>
+              <w:rPr>
+                <w:rFonts w:ascii="Arial" w:hAnsi="Arial" w:cs="Arial"/>
+                <w:sz w:val="20"/>
+                <w:szCs w:val="20"/>
+              </w:rPr>
+              <w:t>0.186s</w:t>
+            </w:r>
+          </w:p>
+        </w:tc>
+        <w:tc>
+          <w:tcPr>
+            <w:tcW w:w="800" w:type="dxa"/>
+          </w:tcPr>
+          <w:p>
+            <w:pPr>
+              <w:rPr>
+                <w:rFonts w:ascii="Arial" w:hAnsi="Arial" w:cs="Arial"/>
+                <w:sz w:val="20"/>
+                <w:szCs w:val="20"/>
+              </w:rPr>
+            </w:pPr>
+            <w:r>
+              <w:rPr>
+                <w:rFonts w:ascii="Arial" w:hAnsi="Arial" w:cs="Arial"/>
+                <w:sz w:val="20"/>
+                <w:szCs w:val="20"/>
+              </w:rPr>
+              <w:t>0.186s</w:t>
+            </w:r>
+          </w:p>
+        </w:tc>
+      </w:tr>
+    </w:tbl>
+    <w:p>
+      <w:pPr>
+        <w:ind w:left="360"/>
+        <w:rPr>
+          <w:rFonts w:ascii="Arial" w:hAnsi="Arial" w:cs="Arial"/>
+          <w:sz w:val="20"/>
+          <w:szCs w:val="20"/>
+        </w:rPr>
+      </w:pPr>
     </w:p>
     <w:p>
       <w:pPr>
-        <w:pStyle w:val="ListParagraph"/>
-        <w:numPr>
-          <w:ilvl w:val="0"/>
-          <w:numId w:val="1"/>
-        </w:numPr>
-        <w:rPr>
-          <w:rFonts w:ascii="Arial" w:hAnsi="Arial" w:cs="Arial"/>
-          <w:sz w:val="24"/>
-          <w:szCs w:val="24"/>
+        <w:ind w:left="360"/>
+        <w:rPr>
+          <w:rFonts w:ascii="Arial" w:hAnsi="Arial" w:cs="Arial"/>
+          <w:b/>
+          <w:bCs/>
+          <w:u w:val="single"/>
         </w:rPr>
       </w:pPr>
       <w:r>
         <w:rPr>
           <w:rFonts w:ascii="Arial" w:hAnsi="Arial" w:cs="Arial"/>
-          <w:sz w:val="24"/>
-          <w:szCs w:val="24"/>
-        </w:rPr>
-        <w:t>Compiler flags</w:t>
+          <w:b/>
+          <w:bCs/>
+          <w:u w:val="single"/>
+        </w:rPr>
+        <w:t>Code Optimisations</w:t>
       </w:r>
     </w:p>
     <w:p>
       <w:pPr>
-        <w:pStyle w:val="ListParagraph"/>
-        <w:numPr>
-          <w:ilvl w:val="0"/>
-          <w:numId w:val="1"/>
-        </w:numPr>
-        <w:rPr>
-          <w:rFonts w:ascii="Arial" w:hAnsi="Arial" w:cs="Arial"/>
-          <w:sz w:val="24"/>
-          <w:szCs w:val="24"/>
+        <w:ind w:left="360"/>
+        <w:rPr>
+          <w:rFonts w:ascii="Arial" w:hAnsi="Arial" w:cs="Arial"/>
+          <w:sz w:val="20"/>
+          <w:szCs w:val="20"/>
         </w:rPr>
       </w:pPr>
       <w:r>
         <w:rPr>
           <w:rFonts w:ascii="Arial" w:hAnsi="Arial" w:cs="Arial"/>
-          <w:sz w:val="24"/>
-          <w:szCs w:val="24"/>
-        </w:rPr>
-        <w:t>Code Optimisations</w:t>
+          <w:sz w:val="20"/>
+          <w:szCs w:val="20"/>
+        </w:rPr>
+        <w:t>C</w:t>
       </w:r>
     </w:p>
     <w:p>
       <w:pPr>
-        <w:pStyle w:val="ListParagraph"/>
-        <w:numPr>
-          <w:ilvl w:val="0"/>
-          <w:numId w:val="1"/>
-        </w:numPr>
-        <w:rPr>
-          <w:rFonts w:ascii="Arial" w:hAnsi="Arial" w:cs="Arial"/>
-          <w:sz w:val="24"/>
-          <w:szCs w:val="24"/>
+        <w:ind w:left="360"/>
+        <w:rPr>
+          <w:rFonts w:ascii="Arial" w:hAnsi="Arial" w:cs="Arial"/>
+          <w:b/>
+          <w:bCs/>
+          <w:u w:val="single"/>
         </w:rPr>
       </w:pPr>
       <w:proofErr w:type="gramStart"/>
       <w:r>
         <w:rPr>
           <w:rFonts w:ascii="Arial" w:hAnsi="Arial" w:cs="Arial"/>
-          <w:sz w:val="24"/>
-          <w:szCs w:val="24"/>
+          <w:b/>
+          <w:bCs/>
+          <w:u w:val="single"/>
         </w:rPr>
         <w:t>Final Results</w:t>
       </w:r>
@@ -96,28 +1895,48 @@
       <w:r>
         <w:rPr>
           <w:rFonts w:ascii="Arial" w:hAnsi="Arial" w:cs="Arial"/>
-          <w:sz w:val="24"/>
-          <w:szCs w:val="24"/>
+          <w:b/>
+          <w:bCs/>
+          <w:u w:val="single"/>
         </w:rPr>
         <w:t xml:space="preserve"> and </w:t>
       </w:r>
-      <w:proofErr w:type="spellStart"/>
-      <w:r>
-        <w:rPr>
-          <w:rFonts w:ascii="Arial" w:hAnsi="Arial" w:cs="Arial"/>
-          <w:sz w:val="24"/>
-          <w:szCs w:val="24"/>
-        </w:rPr>
-        <w:t>imporvements</w:t>
-      </w:r>
-      <w:proofErr w:type="spellEnd"/>
+      <w:r>
+        <w:rPr>
+          <w:rFonts w:ascii="Arial" w:hAnsi="Arial" w:cs="Arial"/>
+          <w:b/>
+          <w:bCs/>
+          <w:u w:val="single"/>
+        </w:rPr>
+        <w:t>Improvements</w:t>
+      </w:r>
     </w:p>
     <w:p>
       <w:pPr>
+        <w:ind w:left="360"/>
+        <w:rPr>
+          <w:rFonts w:ascii="Arial" w:hAnsi="Arial" w:cs="Arial"/>
+          <w:sz w:val="20"/>
+          <w:szCs w:val="20"/>
+        </w:rPr>
+      </w:pPr>
+      <w:r>
+        <w:rPr>
+          <w:rFonts w:ascii="Arial" w:hAnsi="Arial" w:cs="Arial"/>
+          <w:sz w:val="20"/>
+          <w:szCs w:val="20"/>
+        </w:rPr>
+        <w:t>D</w:t>
+      </w:r>
+    </w:p>
+    <w:p>
+      <w:pPr>
         <w:rPr>
           <w:rFonts w:ascii="Arial" w:hAnsi="Arial" w:cs="Arial"/>
           <w:b/>
           <w:bCs/>
+          <w:sz w:val="20"/>
+          <w:szCs w:val="20"/>
         </w:rPr>
       </w:pPr>
     </w:p>
@@ -125,7 +1944,7 @@
       <w:headerReference w:type="default" r:id="rId7"/>
       <w:pgSz w:w="11906" w:h="16838"/>
       <w:pgMar w:top="1440" w:right="1440" w:bottom="1440" w:left="1440" w:header="708" w:footer="708" w:gutter="0"/>
-      <w:cols w:space="708"/>
+      <w:cols w:num="2" w:space="708"/>
       <w:docGrid w:linePitch="360"/>
     </w:sectPr>
   </w:body>
@@ -189,7 +2008,10 @@
       <w:pStyle w:val="Header"/>
     </w:pPr>
     <w:r>
-      <w:t>FW17231</w:t>
+      <w:t>F</w:t>
+    </w:r>
+    <w:r>
+      <w:t>inn Wilkinson – FW17231</w:t>
     </w:r>
   </w:p>
 </w:hdr>
@@ -412,6 +2234,7 @@
     <w:lsdException w:name="HTML Sample" w:semiHidden="1" w:unhideWhenUsed="1"/>
     <w:lsdException w:name="HTML Typewriter" w:semiHidden="1" w:unhideWhenUsed="1"/>
     <w:lsdException w:name="HTML Variable" w:semiHidden="1" w:unhideWhenUsed="1"/>
+    <w:lsdException w:name="Normal Table" w:semiHidden="1" w:unhideWhenUsed="1"/>
     <w:lsdException w:name="annotation subject" w:semiHidden="1" w:unhideWhenUsed="1"/>
     <w:lsdException w:name="No List" w:semiHidden="1" w:unhideWhenUsed="1"/>
     <w:lsdException w:name="Outline List 1" w:semiHidden="1" w:unhideWhenUsed="1"/>
@@ -457,9 +2280,11 @@
     <w:lsdException w:name="Table Subtle 1" w:semiHidden="1" w:unhideWhenUsed="1"/>
     <w:lsdException w:name="Table Subtle 2" w:semiHidden="1" w:unhideWhenUsed="1"/>
     <w:lsdException w:name="Table Web 1" w:semiHidden="1" w:unhideWhenUsed="1"/>
+    <w:lsdException w:name="Table Web 2" w:semiHidden="1" w:unhideWhenUsed="1"/>
     <w:lsdException w:name="Table Web 3" w:semiHidden="1" w:unhideWhenUsed="1"/>
     <w:lsdException w:name="Balloon Text" w:semiHidden="1" w:unhideWhenUsed="1"/>
     <w:lsdException w:name="Table Grid" w:uiPriority="39"/>
+    <w:lsdException w:name="Table Theme" w:semiHidden="1" w:unhideWhenUsed="1"/>
     <w:lsdException w:name="Placeholder Text" w:semiHidden="1"/>
     <w:lsdException w:name="No Spacing" w:uiPriority="1" w:qFormat="1"/>
     <w:lsdException w:name="Light Shading" w:uiPriority="60"/>
@@ -768,6 +2593,25 @@
       <w:contextualSpacing/>
     </w:pPr>
   </w:style>
+  <w:style w:type="table" w:styleId="TableGrid">
+    <w:name w:val="Table Grid"/>
+    <w:basedOn w:val="TableNormal"/>
+    <w:uiPriority w:val="39"/>
+    <w:rsid w:val="00C1052B"/>
+    <w:pPr>
+      <w:spacing w:after="0" w:line="240" w:lineRule="auto"/>
+    </w:pPr>
+    <w:tblPr>
+      <w:tblBorders>
+        <w:top w:val="single" w:sz="4" w:space="0" w:color="auto"/>
+        <w:left w:val="single" w:sz="4" w:space="0" w:color="auto"/>
+        <w:bottom w:val="single" w:sz="4" w:space="0" w:color="auto"/>
+        <w:right w:val="single" w:sz="4" w:space="0" w:color="auto"/>
+        <w:insideH w:val="single" w:sz="4" w:space="0" w:color="auto"/>
+        <w:insideV w:val="single" w:sz="4" w:space="0" w:color="auto"/>
+      </w:tblBorders>
+    </w:tblPr>
+  </w:style>
 </w:styles>
 </file>
 

</xml_diff>

<commit_message>
Finished report, added final code to submit
</commit_message>
<xml_diff>
--- a/CW1/FW17231 Report.docx
+++ b/CW1/FW17231 Report.docx
@@ -1300,7 +1300,25 @@
           <w:sz w:val="20"/>
           <w:szCs w:val="20"/>
         </w:rPr>
-        <w:t>, where as GNU compilers do not.</w:t>
+        <w:t xml:space="preserve">, </w:t>
+      </w:r>
+      <w:proofErr w:type="spellStart"/>
+      <w:r>
+        <w:rPr>
+          <w:rFonts w:ascii="Arial" w:hAnsi="Arial" w:cs="Arial"/>
+          <w:sz w:val="20"/>
+          <w:szCs w:val="20"/>
+        </w:rPr>
+        <w:t>where as</w:t>
+      </w:r>
+      <w:proofErr w:type="spellEnd"/>
+      <w:r>
+        <w:rPr>
+          <w:rFonts w:ascii="Arial" w:hAnsi="Arial" w:cs="Arial"/>
+          <w:sz w:val="20"/>
+          <w:szCs w:val="20"/>
+        </w:rPr>
+        <w:t xml:space="preserve"> GNU compilers do not.</w:t>
       </w:r>
     </w:p>
     <w:p>
@@ -1374,15 +1392,33 @@
           <w:sz w:val="20"/>
           <w:szCs w:val="20"/>
         </w:rPr>
-        <w:t xml:space="preserve">function are switched around. This causes the memory to be accessed in a row-major fashion rather than column-major, which matches the convention that the C language uses to write data to memory. Henceforth, a speedup occurs as </w:t>
-      </w:r>
-      <w:r>
-        <w:rPr>
-          <w:rFonts w:ascii="Arial" w:hAnsi="Arial" w:cs="Arial"/>
-          <w:sz w:val="20"/>
-          <w:szCs w:val="20"/>
-        </w:rPr>
-        <w:t>the values in the array are being fetched more sequentially than before, reducing the number of jumps being made between cache lines.</w:t>
+        <w:t xml:space="preserve">function </w:t>
+      </w:r>
+      <w:proofErr w:type="gramStart"/>
+      <w:r>
+        <w:rPr>
+          <w:rFonts w:ascii="Arial" w:hAnsi="Arial" w:cs="Arial"/>
+          <w:sz w:val="20"/>
+          <w:szCs w:val="20"/>
+        </w:rPr>
+        <w:t>are</w:t>
+      </w:r>
+      <w:proofErr w:type="gramEnd"/>
+      <w:r>
+        <w:rPr>
+          <w:rFonts w:ascii="Arial" w:hAnsi="Arial" w:cs="Arial"/>
+          <w:sz w:val="20"/>
+          <w:szCs w:val="20"/>
+        </w:rPr>
+        <w:t xml:space="preserve"> switched around. This causes the memory to be accessed in a row-major fashion rather than column-major, which matches the convention that the C language uses to write data to memory. Henceforth, a speedup occurs as the values in the array are being fetched more </w:t>
+      </w:r>
+      <w:r>
+        <w:rPr>
+          <w:rFonts w:ascii="Arial" w:hAnsi="Arial" w:cs="Arial"/>
+          <w:sz w:val="20"/>
+          <w:szCs w:val="20"/>
+        </w:rPr>
+        <w:t>sequentially than before, reducing the number of jumps being made between cache lines.</w:t>
       </w:r>
     </w:p>
     <w:p>
@@ -2413,8 +2449,18 @@
                 <w:sz w:val="18"/>
                 <w:szCs w:val="18"/>
               </w:rPr>
-              <w:t>-Os</w:t>
-            </w:r>
+              <w:t>-</w:t>
+            </w:r>
+            <w:proofErr w:type="spellStart"/>
+            <w:r>
+              <w:rPr>
+                <w:rFonts w:ascii="Arial" w:hAnsi="Arial" w:cs="Arial"/>
+                <w:sz w:val="18"/>
+                <w:szCs w:val="18"/>
+              </w:rPr>
+              <w:t>Os</w:t>
+            </w:r>
+            <w:proofErr w:type="spellEnd"/>
           </w:p>
         </w:tc>
         <w:tc>
@@ -2525,8 +2571,18 @@
                 <w:sz w:val="18"/>
                 <w:szCs w:val="18"/>
               </w:rPr>
-              <w:t>-Ofast</w:t>
-            </w:r>
+              <w:t>-</w:t>
+            </w:r>
+            <w:proofErr w:type="spellStart"/>
+            <w:r>
+              <w:rPr>
+                <w:rFonts w:ascii="Arial" w:hAnsi="Arial" w:cs="Arial"/>
+                <w:sz w:val="18"/>
+                <w:szCs w:val="18"/>
+              </w:rPr>
+              <w:t>Ofast</w:t>
+            </w:r>
+            <w:proofErr w:type="spellEnd"/>
           </w:p>
         </w:tc>
         <w:tc>
@@ -2977,6 +3033,7 @@
         </w:rPr>
         <w:t>-</w:t>
       </w:r>
+      <w:proofErr w:type="spellStart"/>
       <w:r>
         <w:rPr>
           <w:rFonts w:ascii="Miriam Fixed" w:hAnsi="Miriam Fixed" w:cs="Miriam Fixed" w:hint="cs"/>
@@ -2985,6 +3042,7 @@
         </w:rPr>
         <w:t>Os</w:t>
       </w:r>
+      <w:proofErr w:type="spellEnd"/>
       <w:r>
         <w:rPr>
           <w:rFonts w:ascii="Arial" w:hAnsi="Arial" w:cs="Arial"/>
@@ -3034,8 +3092,18 @@
           <w:sz w:val="20"/>
           <w:szCs w:val="20"/>
         </w:rPr>
-        <w:t>-Ofast</w:t>
-      </w:r>
+        <w:t>-</w:t>
+      </w:r>
+      <w:proofErr w:type="spellStart"/>
+      <w:r>
+        <w:rPr>
+          <w:rFonts w:ascii="Miriam Fixed" w:hAnsi="Miriam Fixed" w:cs="Miriam Fixed" w:hint="cs"/>
+          <w:sz w:val="20"/>
+          <w:szCs w:val="20"/>
+        </w:rPr>
+        <w:t>Ofast</w:t>
+      </w:r>
+      <w:proofErr w:type="spellEnd"/>
       <w:r>
         <w:rPr>
           <w:rFonts w:ascii="Arial" w:hAnsi="Arial" w:cs="Arial"/>
@@ -3133,8 +3201,18 @@
           <w:sz w:val="20"/>
           <w:szCs w:val="20"/>
         </w:rPr>
-        <w:t>-Ofast</w:t>
-      </w:r>
+        <w:t>-</w:t>
+      </w:r>
+      <w:proofErr w:type="spellStart"/>
+      <w:r>
+        <w:rPr>
+          <w:rFonts w:ascii="Miriam Fixed" w:hAnsi="Miriam Fixed" w:cs="Miriam Fixed" w:hint="cs"/>
+          <w:sz w:val="20"/>
+          <w:szCs w:val="20"/>
+        </w:rPr>
+        <w:t>Ofast</w:t>
+      </w:r>
+      <w:proofErr w:type="spellEnd"/>
       <w:r>
         <w:rPr>
           <w:rFonts w:ascii="Arial" w:hAnsi="Arial" w:cs="Arial"/>
@@ -3221,8 +3299,18 @@
           <w:sz w:val="20"/>
           <w:szCs w:val="20"/>
         </w:rPr>
-        <w:t>-xHost</w:t>
-      </w:r>
+        <w:t>-</w:t>
+      </w:r>
+      <w:proofErr w:type="spellStart"/>
+      <w:r>
+        <w:rPr>
+          <w:rFonts w:ascii="Miriam Fixed" w:hAnsi="Miriam Fixed" w:cs="Miriam Fixed" w:hint="cs"/>
+          <w:sz w:val="20"/>
+          <w:szCs w:val="20"/>
+        </w:rPr>
+        <w:t>xHost</w:t>
+      </w:r>
+      <w:proofErr w:type="spellEnd"/>
       <w:r>
         <w:rPr>
           <w:rFonts w:ascii="Arial" w:hAnsi="Arial" w:cs="Arial"/>
@@ -3720,7 +3808,7 @@
         <mc:AlternateContent>
           <mc:Choice Requires="wps">
             <w:drawing>
-              <wp:anchor distT="0" distB="0" distL="114300" distR="114300" simplePos="0" relativeHeight="251662336" behindDoc="0" locked="0" layoutInCell="1" allowOverlap="1" wp14:anchorId="0C89D7AD" wp14:editId="173CC751">
+              <wp:anchor distT="0" distB="0" distL="114300" distR="114300" simplePos="0" relativeHeight="251662336" behindDoc="0" locked="0" layoutInCell="1" allowOverlap="1" wp14:anchorId="0C89D7AD" wp14:editId="5FB0D236">
                 <wp:simplePos x="0" y="0"/>
                 <wp:positionH relativeFrom="margin">
                   <wp:posOffset>-106680</wp:posOffset>
@@ -3795,7 +3883,11 @@
           </mc:Choice>
           <mc:Fallback>
             <w:pict>
-              <v:shape w14:anchorId="0C89D7AD" id="Text Box 7" o:spid="_x0000_s1029" type="#_x0000_t202" style="position:absolute;left:0;text-align:left;margin-left:-8.4pt;margin-top:71.1pt;width:201.6pt;height:29.4pt;z-index:251662336;visibility:visible;mso-wrap-style:square;mso-wrap-distance-left:9pt;mso-wrap-distance-top:0;mso-wrap-distance-right:9pt;mso-wrap-distance-bottom:0;mso-position-horizontal:absolute;mso-position-horizontal-relative:margin;mso-position-vertical:absolute;mso-position-vertical-relative:text;v-text-anchor:top" o:gfxdata="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" filled="f" stroked="f" strokeweight=".5pt">
+              <v:shapetype w14:anchorId="0C89D7AD" id="_x0000_t202" coordsize="21600,21600" o:spt="202" path="m,l,21600r21600,l21600,xe">
+                <v:stroke joinstyle="miter"/>
+                <v:path gradientshapeok="t" o:connecttype="rect"/>
+              </v:shapetype>
+              <v:shape id="Text Box 7" o:spid="_x0000_s1029" type="#_x0000_t202" style="position:absolute;left:0;text-align:left;margin-left:-8.4pt;margin-top:71.1pt;width:201.6pt;height:29.4pt;z-index:251662336;visibility:visible;mso-wrap-style:square;mso-wrap-distance-left:9pt;mso-wrap-distance-top:0;mso-wrap-distance-right:9pt;mso-wrap-distance-bottom:0;mso-position-horizontal:absolute;mso-position-horizontal-relative:margin;mso-position-vertical:absolute;mso-position-vertical-relative:text;v-text-anchor:top" o:gfxdata="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" filled="f" stroked="f" strokeweight=".5pt">
                 <v:textbox>
                   <w:txbxContent>
                     <w:p>
@@ -3974,13 +4066,41 @@
         </w:rPr>
         <w:t xml:space="preserve">Removing four memory accesses of </w:t>
       </w:r>
+      <w:proofErr w:type="spellStart"/>
       <w:r>
         <w:rPr>
           <w:rFonts w:ascii="Miriam Fixed" w:hAnsi="Miriam Fixed" w:cs="Miriam Fixed" w:hint="cs"/>
           <w:sz w:val="20"/>
           <w:szCs w:val="20"/>
         </w:rPr>
-        <w:t>tmp_image[j+i*height]</w:t>
+        <w:t>tmp_image</w:t>
+      </w:r>
+      <w:proofErr w:type="spellEnd"/>
+      <w:r>
+        <w:rPr>
+          <w:rFonts w:ascii="Miriam Fixed" w:hAnsi="Miriam Fixed" w:cs="Miriam Fixed" w:hint="cs"/>
+          <w:sz w:val="20"/>
+          <w:szCs w:val="20"/>
+        </w:rPr>
+        <w:t>[</w:t>
+      </w:r>
+      <w:proofErr w:type="spellStart"/>
+      <w:r>
+        <w:rPr>
+          <w:rFonts w:ascii="Miriam Fixed" w:hAnsi="Miriam Fixed" w:cs="Miriam Fixed" w:hint="cs"/>
+          <w:sz w:val="20"/>
+          <w:szCs w:val="20"/>
+        </w:rPr>
+        <w:t>j+i</w:t>
+      </w:r>
+      <w:proofErr w:type="spellEnd"/>
+      <w:r>
+        <w:rPr>
+          <w:rFonts w:ascii="Miriam Fixed" w:hAnsi="Miriam Fixed" w:cs="Miriam Fixed" w:hint="cs"/>
+          <w:sz w:val="20"/>
+          <w:szCs w:val="20"/>
+        </w:rPr>
+        <w:t>*height]</w:t>
       </w:r>
       <w:r>
         <w:rPr>
@@ -4014,7 +4134,43 @@
           <w:sz w:val="20"/>
           <w:szCs w:val="20"/>
         </w:rPr>
-        <w:t>int currentPos = j+i*height;</w:t>
+        <w:t xml:space="preserve">int </w:t>
+      </w:r>
+      <w:proofErr w:type="spellStart"/>
+      <w:r>
+        <w:rPr>
+          <w:rFonts w:ascii="Miriam Fixed" w:hAnsi="Miriam Fixed" w:cs="Miriam Fixed" w:hint="cs"/>
+          <w:sz w:val="20"/>
+          <w:szCs w:val="20"/>
+        </w:rPr>
+        <w:t>currentPos</w:t>
+      </w:r>
+      <w:proofErr w:type="spellEnd"/>
+      <w:r>
+        <w:rPr>
+          <w:rFonts w:ascii="Miriam Fixed" w:hAnsi="Miriam Fixed" w:cs="Miriam Fixed" w:hint="cs"/>
+          <w:sz w:val="20"/>
+          <w:szCs w:val="20"/>
+        </w:rPr>
+        <w:t xml:space="preserve"> = </w:t>
+      </w:r>
+      <w:proofErr w:type="spellStart"/>
+      <w:r>
+        <w:rPr>
+          <w:rFonts w:ascii="Miriam Fixed" w:hAnsi="Miriam Fixed" w:cs="Miriam Fixed" w:hint="cs"/>
+          <w:sz w:val="20"/>
+          <w:szCs w:val="20"/>
+        </w:rPr>
+        <w:t>j+i</w:t>
+      </w:r>
+      <w:proofErr w:type="spellEnd"/>
+      <w:r>
+        <w:rPr>
+          <w:rFonts w:ascii="Miriam Fixed" w:hAnsi="Miriam Fixed" w:cs="Miriam Fixed" w:hint="cs"/>
+          <w:sz w:val="20"/>
+          <w:szCs w:val="20"/>
+        </w:rPr>
+        <w:t>*height;</w:t>
       </w:r>
       <w:r>
         <w:rPr>
@@ -4034,13 +4190,23 @@
           <w:szCs w:val="20"/>
         </w:rPr>
       </w:pPr>
-      <w:r>
-        <w:rPr>
-          <w:rFonts w:ascii="Arial" w:hAnsi="Arial" w:cs="Arial"/>
-          <w:sz w:val="20"/>
-          <w:szCs w:val="20"/>
-        </w:rPr>
-        <w:t>Similar to before, removing some of the multiplications by adding together all terms that are multiplied by 0.1 before multiplying</w:t>
+      <w:proofErr w:type="gramStart"/>
+      <w:r>
+        <w:rPr>
+          <w:rFonts w:ascii="Arial" w:hAnsi="Arial" w:cs="Arial"/>
+          <w:sz w:val="20"/>
+          <w:szCs w:val="20"/>
+        </w:rPr>
+        <w:t>Similar to</w:t>
+      </w:r>
+      <w:proofErr w:type="gramEnd"/>
+      <w:r>
+        <w:rPr>
+          <w:rFonts w:ascii="Arial" w:hAnsi="Arial" w:cs="Arial"/>
+          <w:sz w:val="20"/>
+          <w:szCs w:val="20"/>
+        </w:rPr>
+        <w:t xml:space="preserve"> before, removing some of the multiplications by adding together all terms that are multiplied by 0.1 before multiplying</w:t>
       </w:r>
       <w:r>
         <w:rPr>
@@ -4056,17 +4222,7 @@
           <w:sz w:val="20"/>
           <w:szCs w:val="20"/>
         </w:rPr>
-        <w:t xml:space="preserve"> by the constant didn’t provide </w:t>
-      </w:r>
-      <w:bookmarkStart w:id="0" w:name="_GoBack"/>
-      <w:bookmarkEnd w:id="0"/>
-      <w:r>
-        <w:rPr>
-          <w:rFonts w:ascii="Arial" w:hAnsi="Arial" w:cs="Arial"/>
-          <w:sz w:val="20"/>
-          <w:szCs w:val="20"/>
-        </w:rPr>
-        <w:t xml:space="preserve">speedup. Again, this can be attributed to the ICC compiler and </w:t>
+        <w:t xml:space="preserve"> by the constant didn’t provide speedup. Again, this can be attributed to the ICC compiler and </w:t>
       </w:r>
       <w:r>
         <w:rPr>
@@ -4148,7 +4304,25 @@
           <w:sz w:val="20"/>
           <w:szCs w:val="20"/>
         </w:rPr>
-        <w:t xml:space="preserve">where the vector length has again been doubled from four to eight. This vector length increase is due to the fact that a </w:t>
+        <w:t xml:space="preserve">where the vector length has again been doubled from four to eight. This vector length increase is </w:t>
+      </w:r>
+      <w:proofErr w:type="gramStart"/>
+      <w:r>
+        <w:rPr>
+          <w:rFonts w:ascii="Arial" w:hAnsi="Arial" w:cs="Arial"/>
+          <w:sz w:val="20"/>
+          <w:szCs w:val="20"/>
+        </w:rPr>
+        <w:t>due to the fact that</w:t>
+      </w:r>
+      <w:proofErr w:type="gramEnd"/>
+      <w:r>
+        <w:rPr>
+          <w:rFonts w:ascii="Arial" w:hAnsi="Arial" w:cs="Arial"/>
+          <w:sz w:val="20"/>
+          <w:szCs w:val="20"/>
+        </w:rPr>
+        <w:t xml:space="preserve"> a </w:t>
       </w:r>
       <w:r>
         <w:rPr>
@@ -4219,6 +4393,7 @@
           <w:u w:val="single"/>
         </w:rPr>
       </w:pPr>
+      <w:proofErr w:type="gramStart"/>
       <w:r>
         <w:rPr>
           <w:rFonts w:ascii="Arial" w:hAnsi="Arial" w:cs="Arial"/>
@@ -4226,8 +4401,9 @@
           <w:bCs/>
           <w:u w:val="single"/>
         </w:rPr>
-        <w:t xml:space="preserve">Final Results and </w:t>
-      </w:r>
+        <w:t>Final Results</w:t>
+      </w:r>
+      <w:proofErr w:type="gramEnd"/>
       <w:r>
         <w:rPr>
           <w:rFonts w:ascii="Arial" w:hAnsi="Arial" w:cs="Arial"/>
@@ -4235,7 +4411,16 @@
           <w:bCs/>
           <w:u w:val="single"/>
         </w:rPr>
-        <w:t>Possible Changes</w:t>
+        <w:t xml:space="preserve"> and </w:t>
+      </w:r>
+      <w:r>
+        <w:rPr>
+          <w:rFonts w:ascii="Arial" w:hAnsi="Arial" w:cs="Arial"/>
+          <w:b/>
+          <w:bCs/>
+          <w:u w:val="single"/>
+        </w:rPr>
+        <w:t>Limitations</w:t>
       </w:r>
     </w:p>
     <w:p>
@@ -4253,39 +4438,73 @@
           <w:sz w:val="20"/>
           <w:szCs w:val="20"/>
         </w:rPr>
-        <w:t>Overall, I saw a speedup of 38.0X utilising all optimisations mentioned above. The majority of this speed up was seen when changing which compiler was used, and what optimisation flag was to be used along with it.</w:t>
-      </w:r>
-      <w:r>
-        <w:rPr>
-          <w:rFonts w:ascii="Arial" w:hAnsi="Arial" w:cs="Arial"/>
-          <w:sz w:val="20"/>
-          <w:szCs w:val="20"/>
-        </w:rPr>
-        <w:t xml:space="preserve"> This can be seen in Image3, with compiler flag </w:t>
-      </w:r>
-      <w:r>
-        <w:rPr>
-          <w:rFonts w:ascii="Miriam Fixed" w:hAnsi="Miriam Fixed" w:cs="Miriam Fixed" w:hint="cs"/>
-          <w:sz w:val="20"/>
-          <w:szCs w:val="20"/>
-        </w:rPr>
-        <w:t>-fast</w:t>
-      </w:r>
-      <w:r>
-        <w:rPr>
-          <w:rFonts w:ascii="Arial" w:hAnsi="Arial" w:cs="Arial"/>
-          <w:sz w:val="20"/>
-          <w:szCs w:val="20"/>
-        </w:rPr>
-        <w:t xml:space="preserve"> being optimisation number 9.</w:t>
-      </w:r>
-      <w:r>
-        <w:rPr>
-          <w:rFonts w:ascii="Arial" w:hAnsi="Arial" w:cs="Arial"/>
-          <w:sz w:val="20"/>
-          <w:szCs w:val="20"/>
-        </w:rPr>
-        <w:t xml:space="preserve"> </w:t>
+        <w:t xml:space="preserve">Overall, I saw a speedup of 38.0X utilising </w:t>
+      </w:r>
+      <w:r>
+        <w:rPr>
+          <w:rFonts w:ascii="Arial" w:hAnsi="Arial" w:cs="Arial"/>
+          <w:sz w:val="20"/>
+          <w:szCs w:val="20"/>
+        </w:rPr>
+        <w:t>the</w:t>
+      </w:r>
+      <w:r>
+        <w:rPr>
+          <w:rFonts w:ascii="Arial" w:hAnsi="Arial" w:cs="Arial"/>
+          <w:sz w:val="20"/>
+          <w:szCs w:val="20"/>
+        </w:rPr>
+        <w:t xml:space="preserve"> optimisations mentioned </w:t>
+      </w:r>
+      <w:r>
+        <w:rPr>
+          <w:rFonts w:ascii="Arial" w:hAnsi="Arial" w:cs="Arial"/>
+          <w:sz w:val="20"/>
+          <w:szCs w:val="20"/>
+        </w:rPr>
+        <w:t>in this report</w:t>
+      </w:r>
+      <w:r>
+        <w:rPr>
+          <w:rFonts w:ascii="Arial" w:hAnsi="Arial" w:cs="Arial"/>
+          <w:sz w:val="20"/>
+          <w:szCs w:val="20"/>
+        </w:rPr>
+        <w:t xml:space="preserve">. </w:t>
+      </w:r>
+      <w:r>
+        <w:rPr>
+          <w:rFonts w:ascii="Arial" w:hAnsi="Arial" w:cs="Arial"/>
+          <w:sz w:val="20"/>
+          <w:szCs w:val="20"/>
+        </w:rPr>
+        <w:t>Much of</w:t>
+      </w:r>
+      <w:r>
+        <w:rPr>
+          <w:rFonts w:ascii="Arial" w:hAnsi="Arial" w:cs="Arial"/>
+          <w:sz w:val="20"/>
+          <w:szCs w:val="20"/>
+        </w:rPr>
+        <w:t xml:space="preserve"> this speed up was seen when changing which compiler </w:t>
+      </w:r>
+      <w:bookmarkStart w:id="0" w:name="_GoBack"/>
+      <w:bookmarkEnd w:id="0"/>
+      <w:r>
+        <w:rPr>
+          <w:rFonts w:ascii="Arial" w:hAnsi="Arial" w:cs="Arial"/>
+          <w:sz w:val="20"/>
+          <w:szCs w:val="20"/>
+        </w:rPr>
+        <w:t>was used, and what optimisation flag was to be used along with it</w:t>
+      </w:r>
+      <w:r>
+        <w:rPr>
+          <w:rFonts w:ascii="Arial" w:hAnsi="Arial" w:cs="Arial"/>
+          <w:sz w:val="20"/>
+          <w:szCs w:val="20"/>
+        </w:rPr>
+        <w:t>.</w:t>
       </w:r>
     </w:p>
     <w:p>
@@ -4300,40 +4519,6 @@
       <w:r>
         <w:rPr>
           <w:rFonts w:ascii="Arial" w:hAnsi="Arial" w:cs="Arial"/>
-          <w:sz w:val="20"/>
-          <w:szCs w:val="20"/>
-        </w:rPr>
-        <w:t>Many changes to the code saw little speedup due to the effectiveness of the compiler’s optimisations.</w:t>
-      </w:r>
-      <w:r>
-        <w:rPr>
-          <w:rFonts w:ascii="Arial" w:hAnsi="Arial" w:cs="Arial"/>
-          <w:sz w:val="20"/>
-          <w:szCs w:val="20"/>
-        </w:rPr>
-        <w:t xml:space="preserve"> This again can be observed from the graph in Image3, as the gradient stagnates close to 0 soon after optimisation number 8.</w:t>
-      </w:r>
-      <w:r>
-        <w:rPr>
-          <w:rFonts w:ascii="Arial" w:hAnsi="Arial" w:cs="Arial"/>
-          <w:sz w:val="20"/>
-          <w:szCs w:val="20"/>
-        </w:rPr>
-        <w:t xml:space="preserve"> </w:t>
-      </w:r>
-    </w:p>
-    <w:p>
-      <w:pPr>
-        <w:ind w:left="360"/>
-        <w:rPr>
-          <w:rFonts w:ascii="Arial" w:hAnsi="Arial" w:cs="Arial"/>
-          <w:sz w:val="20"/>
-          <w:szCs w:val="20"/>
-        </w:rPr>
-      </w:pPr>
-      <w:r>
-        <w:rPr>
-          <w:rFonts w:ascii="Arial" w:hAnsi="Arial" w:cs="Arial"/>
           <w:noProof/>
           <w:sz w:val="20"/>
           <w:szCs w:val="20"/>
@@ -4341,203 +4526,13 @@
         <mc:AlternateContent>
           <mc:Choice Requires="wps">
             <w:drawing>
-              <wp:anchor distT="0" distB="0" distL="114300" distR="114300" simplePos="0" relativeHeight="251670528" behindDoc="0" locked="0" layoutInCell="1" allowOverlap="1" wp14:anchorId="0FC5D26E" wp14:editId="1183DD25">
+              <wp:anchor distT="0" distB="0" distL="114300" distR="114300" simplePos="0" relativeHeight="251668480" behindDoc="0" locked="0" layoutInCell="1" allowOverlap="1" wp14:anchorId="6110034E" wp14:editId="4A4532BC">
                 <wp:simplePos x="0" y="0"/>
                 <wp:positionH relativeFrom="column">
-                  <wp:posOffset>3175</wp:posOffset>
+                  <wp:posOffset>-103505</wp:posOffset>
                 </wp:positionH>
                 <wp:positionV relativeFrom="paragraph">
-                  <wp:posOffset>1595120</wp:posOffset>
-                </wp:positionV>
-                <wp:extent cx="2971800" cy="373380"/>
-                <wp:effectExtent l="0" t="0" r="0" b="7620"/>
-                <wp:wrapNone/>
-                <wp:docPr id="12" name="Text Box 12"/>
-                <wp:cNvGraphicFramePr/>
-                <a:graphic xmlns:a="http://schemas.openxmlformats.org/drawingml/2006/main">
-                  <a:graphicData uri="http://schemas.microsoft.com/office/word/2010/wordprocessingShape">
-                    <wps:wsp>
-                      <wps:cNvSpPr txBox="1"/>
-                      <wps:spPr>
-                        <a:xfrm>
-                          <a:off x="0" y="0"/>
-                          <a:ext cx="2971800" cy="373380"/>
-                        </a:xfrm>
-                        <a:prstGeom prst="rect">
-                          <a:avLst/>
-                        </a:prstGeom>
-                        <a:noFill/>
-                        <a:ln w="6350">
-                          <a:noFill/>
-                        </a:ln>
-                      </wps:spPr>
-                      <wps:txbx>
-                        <w:txbxContent>
-                          <w:p>
-                            <w:pPr>
-                              <w:spacing w:after="240"/>
-                              <w:ind w:left="360"/>
-                              <w:rPr>
-                                <w:rFonts w:ascii="Arial" w:hAnsi="Arial" w:cs="Arial"/>
-                                <w:sz w:val="14"/>
-                                <w:szCs w:val="14"/>
-                              </w:rPr>
-                            </w:pPr>
-                            <w:r>
-                              <w:rPr>
-                                <w:rFonts w:ascii="Arial" w:hAnsi="Arial" w:cs="Arial"/>
-                                <w:sz w:val="14"/>
-                                <w:szCs w:val="14"/>
-                              </w:rPr>
-                              <w:t>Image3 – The graph showing the speedup in execution time of stencil.c after each optimisation</w:t>
-                            </w:r>
-                          </w:p>
-                          <w:p>
-                            <w:pPr>
-                              <w:rPr>
-                                <w:sz w:val="20"/>
-                                <w:szCs w:val="20"/>
-                              </w:rPr>
-                            </w:pPr>
-                          </w:p>
-                        </w:txbxContent>
-                      </wps:txbx>
-                      <wps:bodyPr rot="0" spcFirstLastPara="0" vertOverflow="overflow" horzOverflow="overflow" vert="horz" wrap="square" lIns="91440" tIns="45720" rIns="91440" bIns="45720" numCol="1" spcCol="0" rtlCol="0" fromWordArt="0" anchor="t" anchorCtr="0" forceAA="0" compatLnSpc="1">
-                        <a:prstTxWarp prst="textNoShape">
-                          <a:avLst/>
-                        </a:prstTxWarp>
-                        <a:noAutofit/>
-                      </wps:bodyPr>
-                    </wps:wsp>
-                  </a:graphicData>
-                </a:graphic>
-                <wp14:sizeRelH relativeFrom="margin">
-                  <wp14:pctWidth>0</wp14:pctWidth>
-                </wp14:sizeRelH>
-              </wp:anchor>
-            </w:drawing>
-          </mc:Choice>
-          <mc:Fallback>
-            <w:pict>
-              <v:shape w14:anchorId="0FC5D26E" id="Text Box 12" o:spid="_x0000_s1030" type="#_x0000_t202" style="position:absolute;left:0;text-align:left;margin-left:.25pt;margin-top:125.6pt;width:234pt;height:29.4pt;z-index:251670528;visibility:visible;mso-wrap-style:square;mso-width-percent:0;mso-wrap-distance-left:9pt;mso-wrap-distance-top:0;mso-wrap-distance-right:9pt;mso-wrap-distance-bottom:0;mso-position-horizontal:absolute;mso-position-horizontal-relative:text;mso-position-vertical:absolute;mso-position-vertical-relative:text;mso-width-percent:0;mso-width-relative:margin;v-text-anchor:top" o:gfxdata="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" filled="f" stroked="f" strokeweight=".5pt">
-                <v:textbox>
-                  <w:txbxContent>
-                    <w:p>
-                      <w:pPr>
-                        <w:spacing w:after="240"/>
-                        <w:ind w:left="360"/>
-                        <w:rPr>
-                          <w:rFonts w:ascii="Arial" w:hAnsi="Arial" w:cs="Arial"/>
-                          <w:sz w:val="14"/>
-                          <w:szCs w:val="14"/>
-                        </w:rPr>
-                      </w:pPr>
-                      <w:r>
-                        <w:rPr>
-                          <w:rFonts w:ascii="Arial" w:hAnsi="Arial" w:cs="Arial"/>
-                          <w:sz w:val="14"/>
-                          <w:szCs w:val="14"/>
-                        </w:rPr>
-                        <w:t>Image3 – The graph showing the speedup in execution time of stencil.c after each optimisation</w:t>
-                      </w:r>
-                    </w:p>
-                    <w:p>
-                      <w:pPr>
-                        <w:rPr>
-                          <w:sz w:val="20"/>
-                          <w:szCs w:val="20"/>
-                        </w:rPr>
-                      </w:pPr>
-                    </w:p>
-                  </w:txbxContent>
-                </v:textbox>
-              </v:shape>
-            </w:pict>
-          </mc:Fallback>
-        </mc:AlternateContent>
-      </w:r>
-      <w:r>
-        <w:rPr>
-          <w:noProof/>
-        </w:rPr>
-        <w:drawing>
-          <wp:inline distT="0" distB="0" distL="0" distR="0" wp14:anchorId="259C971B" wp14:editId="035DB6B0">
-            <wp:extent cx="2862098" cy="1668780"/>
-            <wp:effectExtent l="0" t="0" r="0" b="7620"/>
-            <wp:docPr id="11" name="Picture 11"/>
-            <wp:cNvGraphicFramePr>
-              <a:graphicFrameLocks xmlns:a="http://schemas.openxmlformats.org/drawingml/2006/main" noChangeAspect="1"/>
-            </wp:cNvGraphicFramePr>
-            <a:graphic xmlns:a="http://schemas.openxmlformats.org/drawingml/2006/main">
-              <a:graphicData uri="http://schemas.openxmlformats.org/drawingml/2006/picture">
-                <pic:pic xmlns:pic="http://schemas.openxmlformats.org/drawingml/2006/picture">
-                  <pic:nvPicPr>
-                    <pic:cNvPr id="1" name=""/>
-                    <pic:cNvPicPr/>
-                  </pic:nvPicPr>
-                  <pic:blipFill rotWithShape="1">
-                    <a:blip r:embed="rId9"/>
-                    <a:srcRect l="34613" t="41330" r="34469" b="26618"/>
-                    <a:stretch/>
-                  </pic:blipFill>
-                  <pic:spPr bwMode="auto">
-                    <a:xfrm>
-                      <a:off x="0" y="0"/>
-                      <a:ext cx="2882960" cy="1680944"/>
-                    </a:xfrm>
-                    <a:prstGeom prst="rect">
-                      <a:avLst/>
-                    </a:prstGeom>
-                    <a:ln>
-                      <a:noFill/>
-                    </a:ln>
-                    <a:extLst>
-                      <a:ext uri="{53640926-AAD7-44D8-BBD7-CCE9431645EC}">
-                        <a14:shadowObscured xmlns:a14="http://schemas.microsoft.com/office/drawing/2010/main"/>
-                      </a:ext>
-                    </a:extLst>
-                  </pic:spPr>
-                </pic:pic>
-              </a:graphicData>
-            </a:graphic>
-          </wp:inline>
-        </w:drawing>
-      </w:r>
-    </w:p>
-    <w:p>
-      <w:pPr>
-        <w:ind w:left="360"/>
-        <w:rPr>
-          <w:rFonts w:ascii="Arial" w:hAnsi="Arial" w:cs="Arial"/>
-          <w:sz w:val="20"/>
-          <w:szCs w:val="20"/>
-        </w:rPr>
-      </w:pPr>
-      <w:r>
-        <w:rPr>
-          <w:rFonts w:ascii="Arial" w:hAnsi="Arial" w:cs="Arial"/>
-          <w:sz w:val="20"/>
-          <w:szCs w:val="20"/>
-        </w:rPr>
-        <w:br/>
-      </w:r>
-      <w:r>
-        <w:rPr>
-          <w:rFonts w:ascii="Arial" w:hAnsi="Arial" w:cs="Arial"/>
-          <w:noProof/>
-          <w:sz w:val="20"/>
-          <w:szCs w:val="20"/>
-        </w:rPr>
-        <mc:AlternateContent>
-          <mc:Choice Requires="wps">
-            <w:drawing>
-              <wp:anchor distT="0" distB="0" distL="114300" distR="114300" simplePos="0" relativeHeight="251668480" behindDoc="0" locked="0" layoutInCell="1" allowOverlap="1" wp14:anchorId="6110034E" wp14:editId="05A9D532">
-                <wp:simplePos x="0" y="0"/>
-                <wp:positionH relativeFrom="column">
-                  <wp:posOffset>-111125</wp:posOffset>
-                </wp:positionH>
-                <wp:positionV relativeFrom="paragraph">
-                  <wp:posOffset>409575</wp:posOffset>
+                  <wp:posOffset>866775</wp:posOffset>
                 </wp:positionV>
                 <wp:extent cx="2971800" cy="373380"/>
                 <wp:effectExtent l="0" t="0" r="0" b="7620"/>
@@ -4609,7 +4604,7 @@
           </mc:Choice>
           <mc:Fallback>
             <w:pict>
-              <v:shape w14:anchorId="6110034E" id="Text Box 10" o:spid="_x0000_s1031" type="#_x0000_t202" style="position:absolute;left:0;text-align:left;margin-left:-8.75pt;margin-top:32.25pt;width:234pt;height:29.4pt;z-index:251668480;visibility:visible;mso-wrap-style:square;mso-width-percent:0;mso-wrap-distance-left:9pt;mso-wrap-distance-top:0;mso-wrap-distance-right:9pt;mso-wrap-distance-bottom:0;mso-position-horizontal:absolute;mso-position-horizontal-relative:text;mso-position-vertical:absolute;mso-position-vertical-relative:text;mso-width-percent:0;mso-width-relative:margin;v-text-anchor:top" o:gfxdata="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" filled="f" stroked="f" strokeweight=".5pt">
+              <v:shape w14:anchorId="6110034E" id="Text Box 10" o:spid="_x0000_s1030" type="#_x0000_t202" style="position:absolute;left:0;text-align:left;margin-left:-8.15pt;margin-top:68.25pt;width:234pt;height:29.4pt;z-index:251668480;visibility:visible;mso-wrap-style:square;mso-width-percent:0;mso-wrap-distance-left:9pt;mso-wrap-distance-top:0;mso-wrap-distance-right:9pt;mso-wrap-distance-bottom:0;mso-position-horizontal:absolute;mso-position-horizontal-relative:text;mso-position-vertical:absolute;mso-position-vertical-relative:text;mso-width-percent:0;mso-width-relative:margin;v-text-anchor:top" o:gfxdata="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" filled="f" stroked="f" strokeweight=".5pt">
                 <v:textbox>
                   <w:txbxContent>
                     <w:p>
@@ -4652,15 +4647,23 @@
           <w:sz w:val="20"/>
           <w:szCs w:val="20"/>
         </w:rPr>
+        <w:t>Many changes to the code saw little speedup due to the effectiveness of the compiler’s optimisations.</w:t>
+      </w:r>
+      <w:r>
+        <w:rPr>
+          <w:rFonts w:ascii="Arial" w:hAnsi="Arial" w:cs="Arial"/>
+          <w:sz w:val="20"/>
+          <w:szCs w:val="20"/>
+        </w:rPr>
+        <w:t xml:space="preserve"> </w:t>
+      </w:r>
+      <w:r>
+        <w:rPr>
+          <w:rFonts w:ascii="Arial" w:hAnsi="Arial" w:cs="Arial"/>
+          <w:sz w:val="20"/>
+          <w:szCs w:val="20"/>
+        </w:rPr>
         <w:t>Table4 shows the original and final average time for each image size provided</w:t>
-      </w:r>
-      <w:r>
-        <w:rPr>
-          <w:rFonts w:ascii="Arial" w:hAnsi="Arial" w:cs="Arial"/>
-          <w:sz w:val="20"/>
-          <w:szCs w:val="20"/>
-        </w:rPr>
-        <w:br/>
       </w:r>
     </w:p>
     <w:tbl>
@@ -4987,6 +4990,54 @@
           <w:szCs w:val="20"/>
         </w:rPr>
       </w:pPr>
+      <w:r>
+        <w:rPr>
+          <w:rFonts w:ascii="Arial" w:hAnsi="Arial" w:cs="Arial"/>
+          <w:sz w:val="20"/>
+          <w:szCs w:val="20"/>
+        </w:rPr>
+        <w:t xml:space="preserve">By calculating the </w:t>
+      </w:r>
+      <w:r>
+        <w:rPr>
+          <w:rFonts w:ascii="Arial" w:hAnsi="Arial" w:cs="Arial"/>
+          <w:sz w:val="20"/>
+          <w:szCs w:val="20"/>
+        </w:rPr>
+        <w:t xml:space="preserve">operational intensity of our un-optimised code, we get a value of </w:t>
+      </w:r>
+      <w:r>
+        <w:rPr>
+          <w:rFonts w:ascii="Arial" w:hAnsi="Arial" w:cs="Arial"/>
+          <w:sz w:val="20"/>
+          <w:szCs w:val="20"/>
+        </w:rPr>
+        <w:t>0.1875</w:t>
+      </w:r>
+      <w:r>
+        <w:rPr>
+          <w:rFonts w:ascii="Arial" w:hAnsi="Arial" w:cs="Arial"/>
+          <w:sz w:val="20"/>
+          <w:szCs w:val="20"/>
+        </w:rPr>
+        <w:t xml:space="preserve"> FLOPS/byte</w:t>
+      </w:r>
+      <w:r>
+        <w:rPr>
+          <w:rFonts w:ascii="Arial" w:hAnsi="Arial" w:cs="Arial"/>
+          <w:sz w:val="20"/>
+          <w:szCs w:val="20"/>
+        </w:rPr>
+        <w:t xml:space="preserve">. </w:t>
+      </w:r>
+      <w:r>
+        <w:rPr>
+          <w:rFonts w:ascii="Arial" w:hAnsi="Arial" w:cs="Arial"/>
+          <w:sz w:val="20"/>
+          <w:szCs w:val="20"/>
+        </w:rPr>
+        <w:t xml:space="preserve">Looking at Image3, we can see that this places Stencil.c as memory bandwidth bound. </w:t>
+      </w:r>
     </w:p>
     <w:p>
       <w:pPr>
@@ -4997,6 +5048,212 @@
           <w:szCs w:val="20"/>
         </w:rPr>
       </w:pPr>
+      <w:r>
+        <w:rPr>
+          <w:rFonts w:ascii="Arial" w:hAnsi="Arial" w:cs="Arial"/>
+          <w:noProof/>
+          <w:sz w:val="20"/>
+          <w:szCs w:val="20"/>
+        </w:rPr>
+        <mc:AlternateContent>
+          <mc:Choice Requires="wps">
+            <w:drawing>
+              <wp:anchor distT="0" distB="0" distL="114300" distR="114300" simplePos="0" relativeHeight="251670528" behindDoc="0" locked="0" layoutInCell="1" allowOverlap="1" wp14:anchorId="008FA8DF" wp14:editId="3DEA6FA6">
+                <wp:simplePos x="0" y="0"/>
+                <wp:positionH relativeFrom="column">
+                  <wp:align>left</wp:align>
+                </wp:positionH>
+                <wp:positionV relativeFrom="paragraph">
+                  <wp:posOffset>2317115</wp:posOffset>
+                </wp:positionV>
+                <wp:extent cx="2971800" cy="373380"/>
+                <wp:effectExtent l="0" t="0" r="0" b="7620"/>
+                <wp:wrapNone/>
+                <wp:docPr id="5" name="Text Box 5"/>
+                <wp:cNvGraphicFramePr/>
+                <a:graphic xmlns:a="http://schemas.openxmlformats.org/drawingml/2006/main">
+                  <a:graphicData uri="http://schemas.microsoft.com/office/word/2010/wordprocessingShape">
+                    <wps:wsp>
+                      <wps:cNvSpPr txBox="1"/>
+                      <wps:spPr>
+                        <a:xfrm>
+                          <a:off x="0" y="0"/>
+                          <a:ext cx="2971800" cy="373380"/>
+                        </a:xfrm>
+                        <a:prstGeom prst="rect">
+                          <a:avLst/>
+                        </a:prstGeom>
+                        <a:noFill/>
+                        <a:ln w="6350">
+                          <a:noFill/>
+                        </a:ln>
+                      </wps:spPr>
+                      <wps:txbx>
+                        <w:txbxContent>
+                          <w:p>
+                            <w:pPr>
+                              <w:spacing w:after="240"/>
+                              <w:ind w:left="360"/>
+                              <w:rPr>
+                                <w:rFonts w:ascii="Arial" w:hAnsi="Arial" w:cs="Arial"/>
+                                <w:sz w:val="16"/>
+                                <w:szCs w:val="16"/>
+                              </w:rPr>
+                            </w:pPr>
+                            <w:r>
+                              <w:rPr>
+                                <w:rFonts w:ascii="Arial" w:hAnsi="Arial" w:cs="Arial"/>
+                                <w:sz w:val="16"/>
+                                <w:szCs w:val="16"/>
+                              </w:rPr>
+                              <w:t>Image3</w:t>
+                            </w:r>
+                            <w:r>
+                              <w:rPr>
+                                <w:rFonts w:ascii="Arial" w:hAnsi="Arial" w:cs="Arial"/>
+                                <w:sz w:val="16"/>
+                                <w:szCs w:val="16"/>
+                                <w:vertAlign w:val="superscript"/>
+                              </w:rPr>
+                              <w:t>[4]</w:t>
+                            </w:r>
+                            <w:r>
+                              <w:rPr>
+                                <w:rFonts w:ascii="Arial" w:hAnsi="Arial" w:cs="Arial"/>
+                                <w:sz w:val="16"/>
+                                <w:szCs w:val="16"/>
+                              </w:rPr>
+                              <w:t xml:space="preserve"> – Roofline model for Blue Crystal 4</w:t>
+                            </w:r>
+                          </w:p>
+                          <w:p>
+                            <w:pPr>
+                              <w:rPr>
+                                <w:sz w:val="20"/>
+                                <w:szCs w:val="20"/>
+                              </w:rPr>
+                            </w:pPr>
+                          </w:p>
+                        </w:txbxContent>
+                      </wps:txbx>
+                      <wps:bodyPr rot="0" spcFirstLastPara="0" vertOverflow="overflow" horzOverflow="overflow" vert="horz" wrap="square" lIns="91440" tIns="45720" rIns="91440" bIns="45720" numCol="1" spcCol="0" rtlCol="0" fromWordArt="0" anchor="t" anchorCtr="0" forceAA="0" compatLnSpc="1">
+                        <a:prstTxWarp prst="textNoShape">
+                          <a:avLst/>
+                        </a:prstTxWarp>
+                        <a:noAutofit/>
+                      </wps:bodyPr>
+                    </wps:wsp>
+                  </a:graphicData>
+                </a:graphic>
+                <wp14:sizeRelH relativeFrom="margin">
+                  <wp14:pctWidth>0</wp14:pctWidth>
+                </wp14:sizeRelH>
+              </wp:anchor>
+            </w:drawing>
+          </mc:Choice>
+          <mc:Fallback>
+            <w:pict>
+              <v:shape w14:anchorId="008FA8DF" id="Text Box 5" o:spid="_x0000_s1031" type="#_x0000_t202" style="position:absolute;left:0;text-align:left;margin-left:0;margin-top:182.45pt;width:234pt;height:29.4pt;z-index:251670528;visibility:visible;mso-wrap-style:square;mso-width-percent:0;mso-wrap-distance-left:9pt;mso-wrap-distance-top:0;mso-wrap-distance-right:9pt;mso-wrap-distance-bottom:0;mso-position-horizontal:left;mso-position-horizontal-relative:text;mso-position-vertical:absolute;mso-position-vertical-relative:text;mso-width-percent:0;mso-width-relative:margin;v-text-anchor:top" o:gfxdata="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" filled="f" stroked="f" strokeweight=".5pt">
+                <v:textbox>
+                  <w:txbxContent>
+                    <w:p>
+                      <w:pPr>
+                        <w:spacing w:after="240"/>
+                        <w:ind w:left="360"/>
+                        <w:rPr>
+                          <w:rFonts w:ascii="Arial" w:hAnsi="Arial" w:cs="Arial"/>
+                          <w:sz w:val="16"/>
+                          <w:szCs w:val="16"/>
+                        </w:rPr>
+                      </w:pPr>
+                      <w:r>
+                        <w:rPr>
+                          <w:rFonts w:ascii="Arial" w:hAnsi="Arial" w:cs="Arial"/>
+                          <w:sz w:val="16"/>
+                          <w:szCs w:val="16"/>
+                        </w:rPr>
+                        <w:t>Image3</w:t>
+                      </w:r>
+                      <w:r>
+                        <w:rPr>
+                          <w:rFonts w:ascii="Arial" w:hAnsi="Arial" w:cs="Arial"/>
+                          <w:sz w:val="16"/>
+                          <w:szCs w:val="16"/>
+                          <w:vertAlign w:val="superscript"/>
+                        </w:rPr>
+                        <w:t>[4]</w:t>
+                      </w:r>
+                      <w:r>
+                        <w:rPr>
+                          <w:rFonts w:ascii="Arial" w:hAnsi="Arial" w:cs="Arial"/>
+                          <w:sz w:val="16"/>
+                          <w:szCs w:val="16"/>
+                        </w:rPr>
+                        <w:t xml:space="preserve"> – Roofline model for Blue Crystal 4</w:t>
+                      </w:r>
+                    </w:p>
+                    <w:p>
+                      <w:pPr>
+                        <w:rPr>
+                          <w:sz w:val="20"/>
+                          <w:szCs w:val="20"/>
+                        </w:rPr>
+                      </w:pPr>
+                    </w:p>
+                  </w:txbxContent>
+                </v:textbox>
+              </v:shape>
+            </w:pict>
+          </mc:Fallback>
+        </mc:AlternateContent>
+      </w:r>
+      <w:r>
+        <w:rPr>
+          <w:noProof/>
+        </w:rPr>
+        <w:drawing>
+          <wp:inline distT="0" distB="0" distL="0" distR="0" wp14:anchorId="1207B547" wp14:editId="612C12D7">
+            <wp:extent cx="3124003" cy="2396722"/>
+            <wp:effectExtent l="0" t="0" r="635" b="3810"/>
+            <wp:docPr id="4" name="Picture 4"/>
+            <wp:cNvGraphicFramePr>
+              <a:graphicFrameLocks xmlns:a="http://schemas.openxmlformats.org/drawingml/2006/main" noChangeAspect="1"/>
+            </wp:cNvGraphicFramePr>
+            <a:graphic xmlns:a="http://schemas.openxmlformats.org/drawingml/2006/main">
+              <a:graphicData uri="http://schemas.openxmlformats.org/drawingml/2006/picture">
+                <pic:pic xmlns:pic="http://schemas.openxmlformats.org/drawingml/2006/picture">
+                  <pic:nvPicPr>
+                    <pic:cNvPr id="1" name=""/>
+                    <pic:cNvPicPr/>
+                  </pic:nvPicPr>
+                  <pic:blipFill rotWithShape="1">
+                    <a:blip r:embed="rId9"/>
+                    <a:srcRect l="25333" t="23615" r="28182" b="12974"/>
+                    <a:stretch/>
+                  </pic:blipFill>
+                  <pic:spPr bwMode="auto">
+                    <a:xfrm>
+                      <a:off x="0" y="0"/>
+                      <a:ext cx="3149846" cy="2416548"/>
+                    </a:xfrm>
+                    <a:prstGeom prst="rect">
+                      <a:avLst/>
+                    </a:prstGeom>
+                    <a:ln>
+                      <a:noFill/>
+                    </a:ln>
+                    <a:extLst>
+                      <a:ext uri="{53640926-AAD7-44D8-BBD7-CCE9431645EC}">
+                        <a14:shadowObscured xmlns:a14="http://schemas.microsoft.com/office/drawing/2010/main"/>
+                      </a:ext>
+                    </a:extLst>
+                  </pic:spPr>
+                </pic:pic>
+              </a:graphicData>
+            </a:graphic>
+          </wp:inline>
+        </w:drawing>
+      </w:r>
     </w:p>
     <w:p>
       <w:pPr>
@@ -5013,55 +5270,17 @@
           <w:sz w:val="20"/>
           <w:szCs w:val="20"/>
         </w:rPr>
-        <w:t>ROOFLINING</w:t>
-      </w:r>
-    </w:p>
-    <w:p>
-      <w:pPr>
-        <w:ind w:left="360"/>
-        <w:rPr>
-          <w:rFonts w:ascii="Arial" w:hAnsi="Arial" w:cs="Arial"/>
-          <w:sz w:val="20"/>
-          <w:szCs w:val="20"/>
-        </w:rPr>
-      </w:pPr>
-    </w:p>
-    <w:p>
-      <w:pPr>
-        <w:rPr>
-          <w:rFonts w:ascii="Arial" w:hAnsi="Arial" w:cs="Arial"/>
-          <w:sz w:val="20"/>
-          <w:szCs w:val="20"/>
-        </w:rPr>
-      </w:pPr>
-    </w:p>
-    <w:p>
-      <w:pPr>
-        <w:rPr>
-          <w:rFonts w:ascii="Arial" w:hAnsi="Arial" w:cs="Arial"/>
-          <w:b/>
-          <w:bCs/>
-          <w:sz w:val="20"/>
-          <w:szCs w:val="20"/>
-        </w:rPr>
-      </w:pPr>
-    </w:p>
-    <w:p>
-      <w:pPr>
-        <w:rPr>
-          <w:rFonts w:ascii="Arial" w:hAnsi="Arial" w:cs="Arial"/>
-          <w:b/>
-          <w:bCs/>
-          <w:sz w:val="20"/>
-          <w:szCs w:val="20"/>
-        </w:rPr>
-      </w:pPr>
+        <w:br/>
+        <w:t>The operational intensity after the optimisations rose to 0.2857 FLOPS/byte, which still places Stencil.c as memory bandwidth bound. Therefore, to decrease our execution time even further we would need to utilise the STREAM bandwidth more efficiently.</w:t>
+      </w:r>
     </w:p>
     <w:sectPr>
       <w:headerReference w:type="default" r:id="rId10"/>
-      <w:footerReference w:type="first" r:id="rId11"/>
+      <w:footerReference w:type="default" r:id="rId11"/>
+      <w:headerReference w:type="first" r:id="rId12"/>
+      <w:footerReference w:type="first" r:id="rId13"/>
       <w:pgSz w:w="11906" w:h="16838"/>
-      <w:pgMar w:top="720" w:right="720" w:bottom="720" w:left="720" w:header="680" w:footer="708" w:gutter="0"/>
+      <w:pgMar w:top="720" w:right="720" w:bottom="720" w:left="720" w:header="340" w:footer="227" w:gutter="0"/>
       <w:cols w:num="2" w:space="708"/>
       <w:titlePg/>
       <w:docGrid w:linePitch="360"/>
@@ -5096,6 +5315,34 @@
 </file>
 
 <file path=word/footer1.xml><?xml version="1.0" encoding="utf-8"?>
+<w:ftr xmlns:wpc="http://schemas.microsoft.com/office/word/2010/wordprocessingCanvas" xmlns:cx="http://schemas.microsoft.com/office/drawing/2014/chartex" xmlns:cx1="http://schemas.microsoft.com/office/drawing/2015/9/8/chartex" xmlns:cx2="http://schemas.microsoft.com/office/drawing/2015/10/21/chartex" xmlns:cx3="http://schemas.microsoft.com/office/drawing/2016/5/9/chartex" xmlns:cx4="http://schemas.microsoft.com/office/drawing/2016/5/10/chartex" xmlns:cx5="http://schemas.microsoft.com/office/drawing/2016/5/11/chartex" xmlns:cx6="http://schemas.microsoft.com/office/drawing/2016/5/12/chartex" xmlns:cx7="http://schemas.microsoft.com/office/drawing/2016/5/13/chartex" xmlns:cx8="http://schemas.microsoft.com/office/drawing/2016/5/14/chartex" xmlns:mc="http://schemas.openxmlformats.org/markup-compatibility/2006" xmlns:aink="http://schemas.microsoft.com/office/drawing/2016/ink" xmlns:am3d="http://schemas.microsoft.com/office/drawing/2017/model3d" xmlns:o="urn:schemas-microsoft-com:office:office" xmlns:r="http://schemas.openxmlformats.org/officeDocument/2006/relationships" xmlns:m="http://schemas.openxmlformats.org/officeDocument/2006/math" xmlns:v="urn:schemas-microsoft-com:vml" xmlns:wp14="http://schemas.microsoft.com/office/word/2010/wordprocessingDrawing" xmlns:wp="http://schemas.openxmlformats.org/drawingml/2006/wordprocessingDrawing" xmlns:w10="urn:schemas-microsoft-com:office:word" xmlns:w="http://schemas.openxmlformats.org/wordprocessingml/2006/main" xmlns:w14="http://schemas.microsoft.com/office/word/2010/wordml" xmlns:w15="http://schemas.microsoft.com/office/word/2012/wordml" xmlns:w16cid="http://schemas.microsoft.com/office/word/2016/wordml/cid" xmlns:w16se="http://schemas.microsoft.com/office/word/2015/wordml/symex" xmlns:wpg="http://schemas.microsoft.com/office/word/2010/wordprocessingGroup" xmlns:wpi="http://schemas.microsoft.com/office/word/2010/wordprocessingInk" xmlns:wne="http://schemas.microsoft.com/office/word/2006/wordml" xmlns:wps="http://schemas.microsoft.com/office/word/2010/wordprocessingShape" mc:Ignorable="w14 w15 w16se w16cid wp14">
+  <w:p>
+    <w:pPr>
+      <w:pStyle w:val="Footer"/>
+      <w:rPr>
+        <w:sz w:val="16"/>
+        <w:szCs w:val="16"/>
+      </w:rPr>
+    </w:pPr>
+    <w:r>
+      <w:rPr>
+        <w:sz w:val="16"/>
+        <w:szCs w:val="16"/>
+      </w:rPr>
+      <w:t xml:space="preserve">[4]- </w:t>
+    </w:r>
+    <w:r>
+      <w:rPr>
+        <w:sz w:val="16"/>
+        <w:szCs w:val="16"/>
+      </w:rPr>
+      <w:t>https://www.ole.bris.ac.uk/bbcswebdav/pid-3923027-dt-content-rid-12621741_2/courses/COMS30005_2019_TB-1/Open%20Access%20for%20CS/lectures/hpc_performance_analysis.pdf</w:t>
+    </w:r>
+  </w:p>
+</w:ftr>
+</file>
+
+<file path=word/footer2.xml><?xml version="1.0" encoding="utf-8"?>
 <w:ftr xmlns:wpc="http://schemas.microsoft.com/office/word/2010/wordprocessingCanvas" xmlns:cx="http://schemas.microsoft.com/office/drawing/2014/chartex" xmlns:cx1="http://schemas.microsoft.com/office/drawing/2015/9/8/chartex" xmlns:cx2="http://schemas.microsoft.com/office/drawing/2015/10/21/chartex" xmlns:cx3="http://schemas.microsoft.com/office/drawing/2016/5/9/chartex" xmlns:cx4="http://schemas.microsoft.com/office/drawing/2016/5/10/chartex" xmlns:cx5="http://schemas.microsoft.com/office/drawing/2016/5/11/chartex" xmlns:cx6="http://schemas.microsoft.com/office/drawing/2016/5/12/chartex" xmlns:cx7="http://schemas.microsoft.com/office/drawing/2016/5/13/chartex" xmlns:cx8="http://schemas.microsoft.com/office/drawing/2016/5/14/chartex" xmlns:mc="http://schemas.openxmlformats.org/markup-compatibility/2006" xmlns:aink="http://schemas.microsoft.com/office/drawing/2016/ink" xmlns:am3d="http://schemas.microsoft.com/office/drawing/2017/model3d" xmlns:o="urn:schemas-microsoft-com:office:office" xmlns:r="http://schemas.openxmlformats.org/officeDocument/2006/relationships" xmlns:m="http://schemas.openxmlformats.org/officeDocument/2006/math" xmlns:v="urn:schemas-microsoft-com:vml" xmlns:wp14="http://schemas.microsoft.com/office/word/2010/wordprocessingDrawing" xmlns:wp="http://schemas.openxmlformats.org/drawingml/2006/wordprocessingDrawing" xmlns:w10="urn:schemas-microsoft-com:office:word" xmlns:w="http://schemas.openxmlformats.org/wordprocessingml/2006/main" xmlns:w14="http://schemas.microsoft.com/office/word/2010/wordml" xmlns:w15="http://schemas.microsoft.com/office/word/2012/wordml" xmlns:w16cid="http://schemas.microsoft.com/office/word/2016/wordml/cid" xmlns:w16se="http://schemas.microsoft.com/office/word/2015/wordml/symex" xmlns:wpg="http://schemas.microsoft.com/office/word/2010/wordprocessingGroup" xmlns:wpi="http://schemas.microsoft.com/office/word/2010/wordprocessingInk" xmlns:wne="http://schemas.microsoft.com/office/word/2006/wordml" xmlns:wps="http://schemas.microsoft.com/office/word/2010/wordprocessingShape" mc:Ignorable="w14 w15 w16se w16cid wp14">
   <w:p>
     <w:pPr>
@@ -5204,6 +5451,32 @@
     <w:r>
       <w:t>Finn Wilkinson – FW17231</w:t>
     </w:r>
+  </w:p>
+  <w:p>
+    <w:pPr>
+      <w:pStyle w:val="Header"/>
+      <w:jc w:val="right"/>
+    </w:pPr>
+  </w:p>
+</w:hdr>
+</file>
+
+<file path=word/header2.xml><?xml version="1.0" encoding="utf-8"?>
+<w:hdr xmlns:wpc="http://schemas.microsoft.com/office/word/2010/wordprocessingCanvas" xmlns:cx="http://schemas.microsoft.com/office/drawing/2014/chartex" xmlns:cx1="http://schemas.microsoft.com/office/drawing/2015/9/8/chartex" xmlns:cx2="http://schemas.microsoft.com/office/drawing/2015/10/21/chartex" xmlns:cx3="http://schemas.microsoft.com/office/drawing/2016/5/9/chartex" xmlns:cx4="http://schemas.microsoft.com/office/drawing/2016/5/10/chartex" xmlns:cx5="http://schemas.microsoft.com/office/drawing/2016/5/11/chartex" xmlns:cx6="http://schemas.microsoft.com/office/drawing/2016/5/12/chartex" xmlns:cx7="http://schemas.microsoft.com/office/drawing/2016/5/13/chartex" xmlns:cx8="http://schemas.microsoft.com/office/drawing/2016/5/14/chartex" xmlns:mc="http://schemas.openxmlformats.org/markup-compatibility/2006" xmlns:aink="http://schemas.microsoft.com/office/drawing/2016/ink" xmlns:am3d="http://schemas.microsoft.com/office/drawing/2017/model3d" xmlns:o="urn:schemas-microsoft-com:office:office" xmlns:r="http://schemas.openxmlformats.org/officeDocument/2006/relationships" xmlns:m="http://schemas.openxmlformats.org/officeDocument/2006/math" xmlns:v="urn:schemas-microsoft-com:vml" xmlns:wp14="http://schemas.microsoft.com/office/word/2010/wordprocessingDrawing" xmlns:wp="http://schemas.openxmlformats.org/drawingml/2006/wordprocessingDrawing" xmlns:w10="urn:schemas-microsoft-com:office:word" xmlns:w="http://schemas.openxmlformats.org/wordprocessingml/2006/main" xmlns:w14="http://schemas.microsoft.com/office/word/2010/wordml" xmlns:w15="http://schemas.microsoft.com/office/word/2012/wordml" xmlns:w16cid="http://schemas.microsoft.com/office/word/2016/wordml/cid" xmlns:w16se="http://schemas.microsoft.com/office/word/2015/wordml/symex" xmlns:wpg="http://schemas.microsoft.com/office/word/2010/wordprocessingGroup" xmlns:wpi="http://schemas.microsoft.com/office/word/2010/wordprocessingInk" xmlns:wne="http://schemas.microsoft.com/office/word/2006/wordml" xmlns:wps="http://schemas.microsoft.com/office/word/2010/wordprocessingShape" mc:Ignorable="w14 w15 w16se w16cid wp14">
+  <w:p>
+    <w:pPr>
+      <w:pStyle w:val="Header"/>
+      <w:jc w:val="right"/>
+    </w:pPr>
+    <w:r>
+      <w:t>Finn Wilkinson – FW17231</w:t>
+    </w:r>
+  </w:p>
+  <w:p>
+    <w:pPr>
+      <w:pStyle w:val="Header"/>
+      <w:jc w:val="right"/>
+    </w:pPr>
   </w:p>
 </w:hdr>
 </file>

</xml_diff>